<commit_message>
Add performing bad indicator
</commit_message>
<xml_diff>
--- a/reports/Group/CharteringReport.docx
+++ b/reports/Group/CharteringReport.docx
@@ -13,19 +13,9 @@
         </w:pBdr>
         <w:jc w:val="center"/>
       </w:pPr>
-      <w:proofErr w:type="spellStart"/>
-      <w:r>
-        <w:t>Chartering</w:t>
-      </w:r>
-      <w:proofErr w:type="spellEnd"/>
-      <w:r>
-        <w:t xml:space="preserve"> </w:t>
-      </w:r>
-      <w:proofErr w:type="spellStart"/>
-      <w:r>
-        <w:t>Report</w:t>
-      </w:r>
-      <w:proofErr w:type="spellEnd"/>
+      <w:r>
+        <w:t>Chartering Report</w:t>
+      </w:r>
     </w:p>
     <w:p/>
     <w:p>
@@ -34,15 +24,11 @@
         <w:rPr>
           <w:b/>
           <w:bCs/>
-          <w:lang w:val="en-US"/>
-        </w:rPr>
-      </w:pPr>
-      <w:r>
-        <w:rPr>
-          <w:noProof/>
-        </w:rPr>
+        </w:rPr>
+      </w:pPr>
+      <w:r>
         <w:drawing>
-          <wp:inline distT="0" distB="0" distL="0" distR="0" wp14:anchorId="228360F5" wp14:editId="0B05CD59">
+          <wp:inline distT="0" distB="0" distL="0" distR="0" wp14:anchorId="228360F5" wp14:editId="2C2C9F50">
             <wp:extent cx="4625340" cy="4625340"/>
             <wp:effectExtent l="0" t="0" r="0" b="0"/>
             <wp:docPr id="1300111391" name="Picture 1300111391"/>
@@ -89,7 +75,6 @@
         <w:rPr>
           <w:sz w:val="24"/>
           <w:szCs w:val="24"/>
-          <w:lang w:val="en-US"/>
         </w:rPr>
       </w:pPr>
       <w:r>
@@ -98,7 +83,6 @@
           <w:bCs/>
           <w:sz w:val="24"/>
           <w:szCs w:val="24"/>
-          <w:lang w:val="en-US"/>
         </w:rPr>
         <w:t>Group Number:</w:t>
       </w:r>
@@ -106,7 +90,6 @@
         <w:rPr>
           <w:sz w:val="24"/>
           <w:szCs w:val="24"/>
-          <w:lang w:val="en-US"/>
         </w:rPr>
         <w:t xml:space="preserve"> C1.037</w:t>
       </w:r>
@@ -114,7 +97,6 @@
         <w:rPr>
           <w:sz w:val="24"/>
           <w:szCs w:val="24"/>
-          <w:lang w:val="en-US"/>
         </w:rPr>
         <w:br/>
       </w:r>
@@ -124,7 +106,6 @@
           <w:bCs/>
           <w:sz w:val="24"/>
           <w:szCs w:val="24"/>
-          <w:lang w:val="en-US"/>
         </w:rPr>
         <w:t>Repository:</w:t>
       </w:r>
@@ -132,7 +113,6 @@
         <w:rPr>
           <w:sz w:val="24"/>
           <w:szCs w:val="24"/>
-          <w:lang w:val="en-US"/>
         </w:rPr>
         <w:t xml:space="preserve"> </w:t>
       </w:r>
@@ -142,7 +122,6 @@
             <w:rStyle w:val="Hipervnculo"/>
             <w:sz w:val="24"/>
             <w:szCs w:val="24"/>
-            <w:lang w:val="en-US"/>
           </w:rPr>
           <w:t>https://github.com/DP2-C1-037/Acme-ANS-D01</w:t>
         </w:r>
@@ -156,7 +135,6 @@
           <w:bCs/>
           <w:sz w:val="24"/>
           <w:szCs w:val="24"/>
-          <w:lang w:val="en-US"/>
         </w:rPr>
       </w:pPr>
       <w:r>
@@ -165,7 +143,6 @@
           <w:bCs/>
           <w:sz w:val="24"/>
           <w:szCs w:val="24"/>
-          <w:lang w:val="en-US"/>
         </w:rPr>
         <w:t>Workgroup Members:</w:t>
       </w:r>
@@ -176,34 +153,14 @@
         <w:rPr>
           <w:sz w:val="24"/>
           <w:szCs w:val="24"/>
-          <w:lang w:val="en-GB"/>
         </w:rPr>
       </w:pPr>
       <w:r>
         <w:rPr>
           <w:sz w:val="24"/>
           <w:szCs w:val="24"/>
-          <w:lang w:val="en-GB"/>
-        </w:rPr>
-        <w:t xml:space="preserve">Student 1: Ignacio Gutiérrez </w:t>
-      </w:r>
-      <w:proofErr w:type="spellStart"/>
-      <w:r>
-        <w:rPr>
-          <w:sz w:val="24"/>
-          <w:szCs w:val="24"/>
-          <w:lang w:val="en-GB"/>
-        </w:rPr>
-        <w:t>Serrera</w:t>
-      </w:r>
-      <w:proofErr w:type="spellEnd"/>
-      <w:r>
-        <w:rPr>
-          <w:sz w:val="24"/>
-          <w:szCs w:val="24"/>
-          <w:lang w:val="en-GB"/>
-        </w:rPr>
-        <w:t xml:space="preserve"> - </w:t>
+        </w:rPr>
+        <w:t xml:space="preserve">Student 1: Ignacio Gutiérrez Serrera - </w:t>
       </w:r>
       <w:hyperlink r:id="rId10" w:history="1">
         <w:r>
@@ -211,7 +168,6 @@
             <w:rStyle w:val="Hipervnculo"/>
             <w:sz w:val="24"/>
             <w:szCs w:val="24"/>
-            <w:lang w:val="en-GB"/>
           </w:rPr>
           <w:t>igngutser@alum.us.es</w:t>
         </w:r>
@@ -225,37 +181,12 @@
           <w:szCs w:val="24"/>
         </w:rPr>
       </w:pPr>
-      <w:proofErr w:type="spellStart"/>
       <w:r>
         <w:rPr>
           <w:sz w:val="24"/>
           <w:szCs w:val="24"/>
         </w:rPr>
-        <w:t>Student</w:t>
-      </w:r>
-      <w:proofErr w:type="spellEnd"/>
-      <w:r>
-        <w:rPr>
-          <w:sz w:val="24"/>
-          <w:szCs w:val="24"/>
-        </w:rPr>
-        <w:t xml:space="preserve"> 2: Adrián </w:t>
-      </w:r>
-      <w:proofErr w:type="spellStart"/>
-      <w:r>
-        <w:rPr>
-          <w:sz w:val="24"/>
-          <w:szCs w:val="24"/>
-        </w:rPr>
-        <w:t>Chabrera</w:t>
-      </w:r>
-      <w:proofErr w:type="spellEnd"/>
-      <w:r>
-        <w:rPr>
-          <w:sz w:val="24"/>
-          <w:szCs w:val="24"/>
-        </w:rPr>
-        <w:t xml:space="preserve"> Rubio - </w:t>
+        <w:t xml:space="preserve">Student 2: Adrián Chabrera Rubio - </w:t>
       </w:r>
       <w:hyperlink r:id="rId11" w:tgtFrame="_blank" w:history="1">
         <w:r>
@@ -276,21 +207,12 @@
           <w:szCs w:val="24"/>
         </w:rPr>
       </w:pPr>
-      <w:proofErr w:type="spellStart"/>
       <w:r>
         <w:rPr>
           <w:sz w:val="24"/>
           <w:szCs w:val="24"/>
         </w:rPr>
-        <w:t>Student</w:t>
-      </w:r>
-      <w:proofErr w:type="spellEnd"/>
-      <w:r>
-        <w:rPr>
-          <w:sz w:val="24"/>
-          <w:szCs w:val="24"/>
-        </w:rPr>
-        <w:t xml:space="preserve"> 3: Miguel Álvarez Raya - </w:t>
+        <w:t xml:space="preserve">Student 3: Miguel Álvarez Raya - </w:t>
       </w:r>
       <w:hyperlink r:id="rId12" w:tgtFrame="_blank" w:history="1">
         <w:r>
@@ -311,37 +233,12 @@
           <w:szCs w:val="24"/>
         </w:rPr>
       </w:pPr>
-      <w:proofErr w:type="spellStart"/>
       <w:r>
         <w:rPr>
           <w:sz w:val="24"/>
           <w:szCs w:val="24"/>
         </w:rPr>
-        <w:t>Student</w:t>
-      </w:r>
-      <w:proofErr w:type="spellEnd"/>
-      <w:r>
-        <w:rPr>
-          <w:sz w:val="24"/>
-          <w:szCs w:val="24"/>
-        </w:rPr>
-        <w:t xml:space="preserve"> 4: Salma El </w:t>
-      </w:r>
-      <w:proofErr w:type="spellStart"/>
-      <w:r>
-        <w:rPr>
-          <w:sz w:val="24"/>
-          <w:szCs w:val="24"/>
-        </w:rPr>
-        <w:t>Hakimy</w:t>
-      </w:r>
-      <w:proofErr w:type="spellEnd"/>
-      <w:r>
-        <w:rPr>
-          <w:sz w:val="24"/>
-          <w:szCs w:val="24"/>
-        </w:rPr>
-        <w:t xml:space="preserve"> - </w:t>
+        <w:t xml:space="preserve">Student 4: Salma El Hakimy - </w:t>
       </w:r>
       <w:hyperlink r:id="rId13" w:tgtFrame="_blank" w:history="1">
         <w:r>
@@ -362,42 +259,26 @@
           <w:szCs w:val="24"/>
         </w:rPr>
       </w:pPr>
-      <w:proofErr w:type="spellStart"/>
       <w:r>
         <w:rPr>
           <w:sz w:val="24"/>
           <w:szCs w:val="24"/>
         </w:rPr>
-        <w:t>Student</w:t>
-      </w:r>
-      <w:proofErr w:type="spellEnd"/>
+        <w:t xml:space="preserve">Student 5: Alejandro González Macías- </w:t>
+      </w:r>
       <w:r>
         <w:rPr>
           <w:sz w:val="24"/>
           <w:szCs w:val="24"/>
         </w:rPr>
-        <w:t xml:space="preserve"> 5: Alejandro González Macías- </w:t>
+        <w:fldChar w:fldCharType="begin"/>
       </w:r>
       <w:r>
         <w:rPr>
           <w:sz w:val="24"/>
           <w:szCs w:val="24"/>
         </w:rPr>
-        <w:fldChar w:fldCharType="begin"/>
-      </w:r>
-      <w:r>
-        <w:rPr>
-          <w:sz w:val="24"/>
-          <w:szCs w:val="24"/>
-        </w:rPr>
-        <w:instrText>HYPERLINK "mailto:</w:instrText>
-      </w:r>
-      <w:r>
-        <w:rPr>
-          <w:sz w:val="24"/>
-          <w:szCs w:val="24"/>
-        </w:rPr>
-        <w:instrText xml:space="preserve">alegonmac@alum.us.es  </w:instrText>
+        <w:instrText xml:space="preserve">HYPERLINK "mailto:alegonmac@alum.us.es  </w:instrText>
       </w:r>
     </w:p>
     <w:p>
@@ -464,7 +345,6 @@
           <w:bCs/>
           <w:sz w:val="24"/>
           <w:szCs w:val="24"/>
-          <w:lang w:val="en-US"/>
         </w:rPr>
       </w:pPr>
       <w:r>
@@ -473,7 +353,6 @@
           <w:bCs/>
           <w:sz w:val="24"/>
           <w:szCs w:val="24"/>
-          <w:lang w:val="en-US"/>
         </w:rPr>
         <w:t>D</w:t>
       </w:r>
@@ -483,7 +362,6 @@
           <w:bCs/>
           <w:sz w:val="24"/>
           <w:szCs w:val="24"/>
-          <w:lang w:val="en-US"/>
         </w:rPr>
         <w:t>ate: 18/02/2025</w:t>
       </w:r>
@@ -514,11 +392,9 @@
           <w:b w:val="0"/>
           <w:bCs w:val="0"/>
           <w:smallCaps w:val="0"/>
-          <w:noProof/>
           <w:color w:val="auto"/>
           <w:sz w:val="22"/>
           <w:szCs w:val="22"/>
-          <w:lang w:val="en-US"/>
         </w:rPr>
         <w:id w:val="497738990"/>
         <w:docPartObj>
@@ -541,14 +417,8 @@
               <w:numId w:val="0"/>
             </w:numPr>
             <w:ind w:left="432" w:hanging="432"/>
-            <w:rPr>
-              <w:lang w:val="en-US"/>
-            </w:rPr>
           </w:pPr>
           <w:r>
-            <w:rPr>
-              <w:lang w:val="en-US"/>
-            </w:rPr>
             <w:t>Table of Contents</w:t>
           </w:r>
         </w:p>
@@ -557,32 +427,48 @@
             <w:pStyle w:val="TDC1"/>
             <w:rPr>
               <w:rFonts w:cstheme="minorBidi"/>
+              <w:noProof w:val="0"/>
               <w:kern w:val="2"/>
-              <w:lang w:val="es-ES" w:eastAsia="es-ES"/>
+              <w:lang w:val="en-GB" w:eastAsia="es-ES"/>
               <w14:ligatures w14:val="standardContextual"/>
             </w:rPr>
           </w:pPr>
           <w:r>
+            <w:rPr>
+              <w:noProof w:val="0"/>
+              <w:lang w:val="en-GB"/>
+            </w:rPr>
             <w:fldChar w:fldCharType="begin"/>
           </w:r>
           <w:r>
+            <w:rPr>
+              <w:noProof w:val="0"/>
+              <w:lang w:val="en-GB"/>
+            </w:rPr>
             <w:instrText>TOC \o "1-3" \z \u \h</w:instrText>
           </w:r>
           <w:r>
+            <w:rPr>
+              <w:noProof w:val="0"/>
+              <w:lang w:val="en-GB"/>
+            </w:rPr>
             <w:fldChar w:fldCharType="separate"/>
           </w:r>
           <w:hyperlink w:anchor="_Toc190962960" w:history="1">
             <w:r>
               <w:rPr>
                 <w:rStyle w:val="Hipervnculo"/>
+                <w:noProof w:val="0"/>
+                <w:lang w:val="en-GB"/>
               </w:rPr>
               <w:t>1</w:t>
             </w:r>
             <w:r>
               <w:rPr>
                 <w:rFonts w:cstheme="minorBidi"/>
+                <w:noProof w:val="0"/>
                 <w:kern w:val="2"/>
-                <w:lang w:val="es-ES" w:eastAsia="es-ES"/>
+                <w:lang w:val="en-GB" w:eastAsia="es-ES"/>
                 <w14:ligatures w14:val="standardContextual"/>
               </w:rPr>
               <w:tab/>
@@ -590,47 +476,63 @@
             <w:r>
               <w:rPr>
                 <w:rStyle w:val="Hipervnculo"/>
+                <w:noProof w:val="0"/>
+                <w:lang w:val="en-GB"/>
               </w:rPr>
               <w:t>Executive Summary</w:t>
             </w:r>
             <w:r>
               <w:rPr>
-                <w:webHidden/>
+                <w:noProof w:val="0"/>
+                <w:webHidden/>
+                <w:lang w:val="en-GB"/>
               </w:rPr>
               <w:tab/>
             </w:r>
             <w:r>
               <w:rPr>
-                <w:webHidden/>
+                <w:noProof w:val="0"/>
+                <w:webHidden/>
+                <w:lang w:val="en-GB"/>
               </w:rPr>
               <w:fldChar w:fldCharType="begin"/>
             </w:r>
             <w:r>
               <w:rPr>
-                <w:webHidden/>
+                <w:noProof w:val="0"/>
+                <w:webHidden/>
+                <w:lang w:val="en-GB"/>
               </w:rPr>
               <w:instrText xml:space="preserve"> PAGEREF _Toc190962960 \h </w:instrText>
             </w:r>
             <w:r>
               <w:rPr>
-                <w:webHidden/>
-              </w:rPr>
-            </w:r>
-            <w:r>
-              <w:rPr>
-                <w:webHidden/>
+                <w:noProof w:val="0"/>
+                <w:webHidden/>
+                <w:lang w:val="en-GB"/>
+              </w:rPr>
+            </w:r>
+            <w:r>
+              <w:rPr>
+                <w:noProof w:val="0"/>
+                <w:webHidden/>
+                <w:lang w:val="en-GB"/>
               </w:rPr>
               <w:fldChar w:fldCharType="separate"/>
             </w:r>
             <w:r>
               <w:rPr>
-                <w:webHidden/>
+                <w:noProof w:val="0"/>
+                <w:webHidden/>
+                <w:lang w:val="en-GB"/>
               </w:rPr>
               <w:t>2</w:t>
             </w:r>
             <w:r>
               <w:rPr>
-                <w:webHidden/>
+                <w:noProof w:val="0"/>
+                <w:webHidden/>
+                <w:lang w:val="en-GB"/>
               </w:rPr>
               <w:fldChar w:fldCharType="end"/>
             </w:r>
@@ -641,8 +543,9 @@
             <w:pStyle w:val="TDC1"/>
             <w:rPr>
               <w:rFonts w:cstheme="minorBidi"/>
+              <w:noProof w:val="0"/>
               <w:kern w:val="2"/>
-              <w:lang w:val="es-ES" w:eastAsia="es-ES"/>
+              <w:lang w:val="en-GB" w:eastAsia="es-ES"/>
               <w14:ligatures w14:val="standardContextual"/>
             </w:rPr>
           </w:pPr>
@@ -650,14 +553,17 @@
             <w:r>
               <w:rPr>
                 <w:rStyle w:val="Hipervnculo"/>
+                <w:noProof w:val="0"/>
+                <w:lang w:val="en-GB"/>
               </w:rPr>
               <w:t>2</w:t>
             </w:r>
             <w:r>
               <w:rPr>
                 <w:rFonts w:cstheme="minorBidi"/>
+                <w:noProof w:val="0"/>
                 <w:kern w:val="2"/>
-                <w:lang w:val="es-ES" w:eastAsia="es-ES"/>
+                <w:lang w:val="en-GB" w:eastAsia="es-ES"/>
                 <w14:ligatures w14:val="standardContextual"/>
               </w:rPr>
               <w:tab/>
@@ -665,47 +571,63 @@
             <w:r>
               <w:rPr>
                 <w:rStyle w:val="Hipervnculo"/>
+                <w:noProof w:val="0"/>
+                <w:lang w:val="en-GB"/>
               </w:rPr>
               <w:t>Revision Table</w:t>
             </w:r>
             <w:r>
               <w:rPr>
-                <w:webHidden/>
+                <w:noProof w:val="0"/>
+                <w:webHidden/>
+                <w:lang w:val="en-GB"/>
               </w:rPr>
               <w:tab/>
             </w:r>
             <w:r>
               <w:rPr>
-                <w:webHidden/>
+                <w:noProof w:val="0"/>
+                <w:webHidden/>
+                <w:lang w:val="en-GB"/>
               </w:rPr>
               <w:fldChar w:fldCharType="begin"/>
             </w:r>
             <w:r>
               <w:rPr>
-                <w:webHidden/>
+                <w:noProof w:val="0"/>
+                <w:webHidden/>
+                <w:lang w:val="en-GB"/>
               </w:rPr>
               <w:instrText xml:space="preserve"> PAGEREF _Toc190962961 \h </w:instrText>
             </w:r>
             <w:r>
               <w:rPr>
-                <w:webHidden/>
-              </w:rPr>
-            </w:r>
-            <w:r>
-              <w:rPr>
-                <w:webHidden/>
+                <w:noProof w:val="0"/>
+                <w:webHidden/>
+                <w:lang w:val="en-GB"/>
+              </w:rPr>
+            </w:r>
+            <w:r>
+              <w:rPr>
+                <w:noProof w:val="0"/>
+                <w:webHidden/>
+                <w:lang w:val="en-GB"/>
               </w:rPr>
               <w:fldChar w:fldCharType="separate"/>
             </w:r>
             <w:r>
               <w:rPr>
-                <w:webHidden/>
+                <w:noProof w:val="0"/>
+                <w:webHidden/>
+                <w:lang w:val="en-GB"/>
               </w:rPr>
               <w:t>3</w:t>
             </w:r>
             <w:r>
               <w:rPr>
-                <w:webHidden/>
+                <w:noProof w:val="0"/>
+                <w:webHidden/>
+                <w:lang w:val="en-GB"/>
               </w:rPr>
               <w:fldChar w:fldCharType="end"/>
             </w:r>
@@ -716,8 +638,9 @@
             <w:pStyle w:val="TDC1"/>
             <w:rPr>
               <w:rFonts w:cstheme="minorBidi"/>
+              <w:noProof w:val="0"/>
               <w:kern w:val="2"/>
-              <w:lang w:val="es-ES" w:eastAsia="es-ES"/>
+              <w:lang w:val="en-GB" w:eastAsia="es-ES"/>
               <w14:ligatures w14:val="standardContextual"/>
             </w:rPr>
           </w:pPr>
@@ -725,14 +648,17 @@
             <w:r>
               <w:rPr>
                 <w:rStyle w:val="Hipervnculo"/>
+                <w:noProof w:val="0"/>
+                <w:lang w:val="en-GB"/>
               </w:rPr>
               <w:t>3</w:t>
             </w:r>
             <w:r>
               <w:rPr>
                 <w:rFonts w:cstheme="minorBidi"/>
+                <w:noProof w:val="0"/>
                 <w:kern w:val="2"/>
-                <w:lang w:val="es-ES" w:eastAsia="es-ES"/>
+                <w:lang w:val="en-GB" w:eastAsia="es-ES"/>
                 <w14:ligatures w14:val="standardContextual"/>
               </w:rPr>
               <w:tab/>
@@ -740,47 +666,63 @@
             <w:r>
               <w:rPr>
                 <w:rStyle w:val="Hipervnculo"/>
+                <w:noProof w:val="0"/>
+                <w:lang w:val="en-GB"/>
               </w:rPr>
               <w:t>Introduction</w:t>
             </w:r>
             <w:r>
               <w:rPr>
-                <w:webHidden/>
+                <w:noProof w:val="0"/>
+                <w:webHidden/>
+                <w:lang w:val="en-GB"/>
               </w:rPr>
               <w:tab/>
             </w:r>
             <w:r>
               <w:rPr>
-                <w:webHidden/>
+                <w:noProof w:val="0"/>
+                <w:webHidden/>
+                <w:lang w:val="en-GB"/>
               </w:rPr>
               <w:fldChar w:fldCharType="begin"/>
             </w:r>
             <w:r>
               <w:rPr>
-                <w:webHidden/>
+                <w:noProof w:val="0"/>
+                <w:webHidden/>
+                <w:lang w:val="en-GB"/>
               </w:rPr>
               <w:instrText xml:space="preserve"> PAGEREF _Toc190962962 \h </w:instrText>
             </w:r>
             <w:r>
               <w:rPr>
-                <w:webHidden/>
-              </w:rPr>
-            </w:r>
-            <w:r>
-              <w:rPr>
-                <w:webHidden/>
+                <w:noProof w:val="0"/>
+                <w:webHidden/>
+                <w:lang w:val="en-GB"/>
+              </w:rPr>
+            </w:r>
+            <w:r>
+              <w:rPr>
+                <w:noProof w:val="0"/>
+                <w:webHidden/>
+                <w:lang w:val="en-GB"/>
               </w:rPr>
               <w:fldChar w:fldCharType="separate"/>
             </w:r>
             <w:r>
               <w:rPr>
-                <w:webHidden/>
+                <w:noProof w:val="0"/>
+                <w:webHidden/>
+                <w:lang w:val="en-GB"/>
               </w:rPr>
               <w:t>4</w:t>
             </w:r>
             <w:r>
               <w:rPr>
-                <w:webHidden/>
+                <w:noProof w:val="0"/>
+                <w:webHidden/>
+                <w:lang w:val="en-GB"/>
               </w:rPr>
               <w:fldChar w:fldCharType="end"/>
             </w:r>
@@ -791,8 +733,9 @@
             <w:pStyle w:val="TDC1"/>
             <w:rPr>
               <w:rFonts w:cstheme="minorBidi"/>
+              <w:noProof w:val="0"/>
               <w:kern w:val="2"/>
-              <w:lang w:val="es-ES" w:eastAsia="es-ES"/>
+              <w:lang w:val="en-GB" w:eastAsia="es-ES"/>
               <w14:ligatures w14:val="standardContextual"/>
             </w:rPr>
           </w:pPr>
@@ -800,14 +743,17 @@
             <w:r>
               <w:rPr>
                 <w:rStyle w:val="Hipervnculo"/>
+                <w:noProof w:val="0"/>
+                <w:lang w:val="en-GB"/>
               </w:rPr>
               <w:t>4</w:t>
             </w:r>
             <w:r>
               <w:rPr>
                 <w:rFonts w:cstheme="minorBidi"/>
+                <w:noProof w:val="0"/>
                 <w:kern w:val="2"/>
-                <w:lang w:val="es-ES" w:eastAsia="es-ES"/>
+                <w:lang w:val="en-GB" w:eastAsia="es-ES"/>
                 <w14:ligatures w14:val="standardContextual"/>
               </w:rPr>
               <w:tab/>
@@ -815,47 +761,63 @@
             <w:r>
               <w:rPr>
                 <w:rStyle w:val="Hipervnculo"/>
+                <w:noProof w:val="0"/>
+                <w:lang w:val="en-GB"/>
               </w:rPr>
               <w:t>Contents</w:t>
             </w:r>
             <w:r>
               <w:rPr>
-                <w:webHidden/>
+                <w:noProof w:val="0"/>
+                <w:webHidden/>
+                <w:lang w:val="en-GB"/>
               </w:rPr>
               <w:tab/>
             </w:r>
             <w:r>
               <w:rPr>
-                <w:webHidden/>
+                <w:noProof w:val="0"/>
+                <w:webHidden/>
+                <w:lang w:val="en-GB"/>
               </w:rPr>
               <w:fldChar w:fldCharType="begin"/>
             </w:r>
             <w:r>
               <w:rPr>
-                <w:webHidden/>
+                <w:noProof w:val="0"/>
+                <w:webHidden/>
+                <w:lang w:val="en-GB"/>
               </w:rPr>
               <w:instrText xml:space="preserve"> PAGEREF _Toc190962963 \h </w:instrText>
             </w:r>
             <w:r>
               <w:rPr>
-                <w:webHidden/>
-              </w:rPr>
-            </w:r>
-            <w:r>
-              <w:rPr>
-                <w:webHidden/>
+                <w:noProof w:val="0"/>
+                <w:webHidden/>
+                <w:lang w:val="en-GB"/>
+              </w:rPr>
+            </w:r>
+            <w:r>
+              <w:rPr>
+                <w:noProof w:val="0"/>
+                <w:webHidden/>
+                <w:lang w:val="en-GB"/>
               </w:rPr>
               <w:fldChar w:fldCharType="separate"/>
             </w:r>
             <w:r>
               <w:rPr>
-                <w:webHidden/>
+                <w:noProof w:val="0"/>
+                <w:webHidden/>
+                <w:lang w:val="en-GB"/>
               </w:rPr>
               <w:t>5</w:t>
             </w:r>
             <w:r>
               <w:rPr>
-                <w:webHidden/>
+                <w:noProof w:val="0"/>
+                <w:webHidden/>
+                <w:lang w:val="en-GB"/>
               </w:rPr>
               <w:fldChar w:fldCharType="end"/>
             </w:r>
@@ -870,11 +832,10 @@
             </w:tabs>
             <w:rPr>
               <w:rFonts w:cstheme="minorBidi"/>
-              <w:noProof/>
               <w:kern w:val="2"/>
               <w:sz w:val="24"/>
               <w:szCs w:val="24"/>
-              <w:lang w:val="es-ES" w:eastAsia="es-ES"/>
+              <w:lang w:val="en-GB" w:eastAsia="es-ES"/>
               <w14:ligatures w14:val="standardContextual"/>
             </w:rPr>
           </w:pPr>
@@ -882,18 +843,17 @@
             <w:r>
               <w:rPr>
                 <w:rStyle w:val="Hipervnculo"/>
-                <w:noProof/>
+                <w:lang w:val="en-GB"/>
               </w:rPr>
               <w:t>4.1</w:t>
             </w:r>
             <w:r>
               <w:rPr>
                 <w:rFonts w:cstheme="minorBidi"/>
-                <w:noProof/>
                 <w:kern w:val="2"/>
                 <w:sz w:val="24"/>
                 <w:szCs w:val="24"/>
-                <w:lang w:val="es-ES" w:eastAsia="es-ES"/>
+                <w:lang w:val="en-GB" w:eastAsia="es-ES"/>
                 <w14:ligatures w14:val="standardContextual"/>
               </w:rPr>
               <w:tab/>
@@ -901,55 +861,55 @@
             <w:r>
               <w:rPr>
                 <w:rStyle w:val="Hipervnculo"/>
-                <w:noProof/>
+                <w:lang w:val="en-GB"/>
               </w:rPr>
               <w:t>Recruitment Process</w:t>
             </w:r>
             <w:r>
               <w:rPr>
-                <w:noProof/>
-                <w:webHidden/>
+                <w:webHidden/>
+                <w:lang w:val="en-GB"/>
               </w:rPr>
               <w:tab/>
             </w:r>
             <w:r>
               <w:rPr>
-                <w:noProof/>
-                <w:webHidden/>
+                <w:webHidden/>
+                <w:lang w:val="en-GB"/>
               </w:rPr>
               <w:fldChar w:fldCharType="begin"/>
             </w:r>
             <w:r>
               <w:rPr>
-                <w:noProof/>
-                <w:webHidden/>
+                <w:webHidden/>
+                <w:lang w:val="en-GB"/>
               </w:rPr>
               <w:instrText xml:space="preserve"> PAGEREF _Toc190962964 \h </w:instrText>
             </w:r>
             <w:r>
               <w:rPr>
-                <w:noProof/>
-                <w:webHidden/>
-              </w:rPr>
-            </w:r>
-            <w:r>
-              <w:rPr>
-                <w:noProof/>
-                <w:webHidden/>
+                <w:webHidden/>
+                <w:lang w:val="en-GB"/>
+              </w:rPr>
+            </w:r>
+            <w:r>
+              <w:rPr>
+                <w:webHidden/>
+                <w:lang w:val="en-GB"/>
               </w:rPr>
               <w:fldChar w:fldCharType="separate"/>
             </w:r>
             <w:r>
               <w:rPr>
-                <w:noProof/>
-                <w:webHidden/>
+                <w:webHidden/>
+                <w:lang w:val="en-GB"/>
               </w:rPr>
               <w:t>5</w:t>
             </w:r>
             <w:r>
               <w:rPr>
-                <w:noProof/>
-                <w:webHidden/>
+                <w:webHidden/>
+                <w:lang w:val="en-GB"/>
               </w:rPr>
               <w:fldChar w:fldCharType="end"/>
             </w:r>
@@ -964,11 +924,10 @@
             </w:tabs>
             <w:rPr>
               <w:rFonts w:cstheme="minorBidi"/>
-              <w:noProof/>
               <w:kern w:val="2"/>
               <w:sz w:val="24"/>
               <w:szCs w:val="24"/>
-              <w:lang w:val="es-ES" w:eastAsia="es-ES"/>
+              <w:lang w:val="en-GB" w:eastAsia="es-ES"/>
               <w14:ligatures w14:val="standardContextual"/>
             </w:rPr>
           </w:pPr>
@@ -976,18 +935,17 @@
             <w:r>
               <w:rPr>
                 <w:rStyle w:val="Hipervnculo"/>
-                <w:noProof/>
+                <w:lang w:val="en-GB"/>
               </w:rPr>
               <w:t>4.2</w:t>
             </w:r>
             <w:r>
               <w:rPr>
                 <w:rFonts w:cstheme="minorBidi"/>
-                <w:noProof/>
                 <w:kern w:val="2"/>
                 <w:sz w:val="24"/>
                 <w:szCs w:val="24"/>
-                <w:lang w:val="es-ES" w:eastAsia="es-ES"/>
+                <w:lang w:val="en-GB" w:eastAsia="es-ES"/>
                 <w14:ligatures w14:val="standardContextual"/>
               </w:rPr>
               <w:tab/>
@@ -995,55 +953,55 @@
             <w:r>
               <w:rPr>
                 <w:rStyle w:val="Hipervnculo"/>
-                <w:noProof/>
+                <w:lang w:val="en-GB"/>
               </w:rPr>
               <w:t>Workgroup Members and Contact Information</w:t>
             </w:r>
             <w:r>
               <w:rPr>
-                <w:noProof/>
-                <w:webHidden/>
+                <w:webHidden/>
+                <w:lang w:val="en-GB"/>
               </w:rPr>
               <w:tab/>
             </w:r>
             <w:r>
               <w:rPr>
-                <w:noProof/>
-                <w:webHidden/>
+                <w:webHidden/>
+                <w:lang w:val="en-GB"/>
               </w:rPr>
               <w:fldChar w:fldCharType="begin"/>
             </w:r>
             <w:r>
               <w:rPr>
-                <w:noProof/>
-                <w:webHidden/>
+                <w:webHidden/>
+                <w:lang w:val="en-GB"/>
               </w:rPr>
               <w:instrText xml:space="preserve"> PAGEREF _Toc190962965 \h </w:instrText>
             </w:r>
             <w:r>
               <w:rPr>
-                <w:noProof/>
-                <w:webHidden/>
-              </w:rPr>
-            </w:r>
-            <w:r>
-              <w:rPr>
-                <w:noProof/>
-                <w:webHidden/>
+                <w:webHidden/>
+                <w:lang w:val="en-GB"/>
+              </w:rPr>
+            </w:r>
+            <w:r>
+              <w:rPr>
+                <w:webHidden/>
+                <w:lang w:val="en-GB"/>
               </w:rPr>
               <w:fldChar w:fldCharType="separate"/>
             </w:r>
             <w:r>
               <w:rPr>
-                <w:noProof/>
-                <w:webHidden/>
+                <w:webHidden/>
+                <w:lang w:val="en-GB"/>
               </w:rPr>
               <w:t>5</w:t>
             </w:r>
             <w:r>
               <w:rPr>
-                <w:noProof/>
-                <w:webHidden/>
+                <w:webHidden/>
+                <w:lang w:val="en-GB"/>
               </w:rPr>
               <w:fldChar w:fldCharType="end"/>
             </w:r>
@@ -1058,11 +1016,10 @@
             </w:tabs>
             <w:rPr>
               <w:rFonts w:cstheme="minorBidi"/>
-              <w:noProof/>
               <w:kern w:val="2"/>
               <w:sz w:val="24"/>
               <w:szCs w:val="24"/>
-              <w:lang w:val="es-ES" w:eastAsia="es-ES"/>
+              <w:lang w:val="en-GB" w:eastAsia="es-ES"/>
               <w14:ligatures w14:val="standardContextual"/>
             </w:rPr>
           </w:pPr>
@@ -1070,18 +1027,17 @@
             <w:r>
               <w:rPr>
                 <w:rStyle w:val="Hipervnculo"/>
-                <w:noProof/>
+                <w:lang w:val="en-GB"/>
               </w:rPr>
               <w:t>4.3</w:t>
             </w:r>
             <w:r>
               <w:rPr>
                 <w:rFonts w:cstheme="minorBidi"/>
-                <w:noProof/>
                 <w:kern w:val="2"/>
                 <w:sz w:val="24"/>
                 <w:szCs w:val="24"/>
-                <w:lang w:val="es-ES" w:eastAsia="es-ES"/>
+                <w:lang w:val="en-GB" w:eastAsia="es-ES"/>
                 <w14:ligatures w14:val="standardContextual"/>
               </w:rPr>
               <w:tab/>
@@ -1089,55 +1045,55 @@
             <w:r>
               <w:rPr>
                 <w:rStyle w:val="Hipervnculo"/>
-                <w:noProof/>
+                <w:lang w:val="en-GB"/>
               </w:rPr>
               <w:t>Commitment Statement</w:t>
             </w:r>
             <w:r>
               <w:rPr>
-                <w:noProof/>
-                <w:webHidden/>
+                <w:webHidden/>
+                <w:lang w:val="en-GB"/>
               </w:rPr>
               <w:tab/>
             </w:r>
             <w:r>
               <w:rPr>
-                <w:noProof/>
-                <w:webHidden/>
+                <w:webHidden/>
+                <w:lang w:val="en-GB"/>
               </w:rPr>
               <w:fldChar w:fldCharType="begin"/>
             </w:r>
             <w:r>
               <w:rPr>
-                <w:noProof/>
-                <w:webHidden/>
+                <w:webHidden/>
+                <w:lang w:val="en-GB"/>
               </w:rPr>
               <w:instrText xml:space="preserve"> PAGEREF _Toc190962966 \h </w:instrText>
             </w:r>
             <w:r>
               <w:rPr>
-                <w:noProof/>
-                <w:webHidden/>
-              </w:rPr>
-            </w:r>
-            <w:r>
-              <w:rPr>
-                <w:noProof/>
-                <w:webHidden/>
+                <w:webHidden/>
+                <w:lang w:val="en-GB"/>
+              </w:rPr>
+            </w:r>
+            <w:r>
+              <w:rPr>
+                <w:webHidden/>
+                <w:lang w:val="en-GB"/>
               </w:rPr>
               <w:fldChar w:fldCharType="separate"/>
             </w:r>
             <w:r>
               <w:rPr>
-                <w:noProof/>
-                <w:webHidden/>
+                <w:webHidden/>
+                <w:lang w:val="en-GB"/>
               </w:rPr>
               <w:t>6</w:t>
             </w:r>
             <w:r>
               <w:rPr>
-                <w:noProof/>
-                <w:webHidden/>
+                <w:webHidden/>
+                <w:lang w:val="en-GB"/>
               </w:rPr>
               <w:fldChar w:fldCharType="end"/>
             </w:r>
@@ -1152,11 +1108,10 @@
             </w:tabs>
             <w:rPr>
               <w:rFonts w:cstheme="minorBidi"/>
-              <w:noProof/>
               <w:kern w:val="2"/>
               <w:sz w:val="24"/>
               <w:szCs w:val="24"/>
-              <w:lang w:val="es-ES" w:eastAsia="es-ES"/>
+              <w:lang w:val="en-GB" w:eastAsia="es-ES"/>
               <w14:ligatures w14:val="standardContextual"/>
             </w:rPr>
           </w:pPr>
@@ -1164,18 +1119,17 @@
             <w:r>
               <w:rPr>
                 <w:rStyle w:val="Hipervnculo"/>
-                <w:noProof/>
+                <w:lang w:val="en-GB"/>
               </w:rPr>
               <w:t>4.4</w:t>
             </w:r>
             <w:r>
               <w:rPr>
                 <w:rFonts w:cstheme="minorBidi"/>
-                <w:noProof/>
                 <w:kern w:val="2"/>
                 <w:sz w:val="24"/>
                 <w:szCs w:val="24"/>
-                <w:lang w:val="es-ES" w:eastAsia="es-ES"/>
+                <w:lang w:val="en-GB" w:eastAsia="es-ES"/>
                 <w14:ligatures w14:val="standardContextual"/>
               </w:rPr>
               <w:tab/>
@@ -1183,55 +1137,55 @@
             <w:r>
               <w:rPr>
                 <w:rStyle w:val="Hipervnculo"/>
-                <w:noProof/>
+                <w:lang w:val="en-GB"/>
               </w:rPr>
               <w:t>Performance Indicators</w:t>
             </w:r>
             <w:r>
               <w:rPr>
-                <w:noProof/>
-                <w:webHidden/>
+                <w:webHidden/>
+                <w:lang w:val="en-GB"/>
               </w:rPr>
               <w:tab/>
             </w:r>
             <w:r>
               <w:rPr>
-                <w:noProof/>
-                <w:webHidden/>
+                <w:webHidden/>
+                <w:lang w:val="en-GB"/>
               </w:rPr>
               <w:fldChar w:fldCharType="begin"/>
             </w:r>
             <w:r>
               <w:rPr>
-                <w:noProof/>
-                <w:webHidden/>
+                <w:webHidden/>
+                <w:lang w:val="en-GB"/>
               </w:rPr>
               <w:instrText xml:space="preserve"> PAGEREF _Toc190962967 \h </w:instrText>
             </w:r>
             <w:r>
               <w:rPr>
-                <w:noProof/>
-                <w:webHidden/>
-              </w:rPr>
-            </w:r>
-            <w:r>
-              <w:rPr>
-                <w:noProof/>
-                <w:webHidden/>
+                <w:webHidden/>
+                <w:lang w:val="en-GB"/>
+              </w:rPr>
+            </w:r>
+            <w:r>
+              <w:rPr>
+                <w:webHidden/>
+                <w:lang w:val="en-GB"/>
               </w:rPr>
               <w:fldChar w:fldCharType="separate"/>
             </w:r>
             <w:r>
               <w:rPr>
-                <w:noProof/>
-                <w:webHidden/>
+                <w:webHidden/>
+                <w:lang w:val="en-GB"/>
               </w:rPr>
               <w:t>6</w:t>
             </w:r>
             <w:r>
               <w:rPr>
-                <w:noProof/>
-                <w:webHidden/>
+                <w:webHidden/>
+                <w:lang w:val="en-GB"/>
               </w:rPr>
               <w:fldChar w:fldCharType="end"/>
             </w:r>
@@ -1246,11 +1200,10 @@
             </w:tabs>
             <w:rPr>
               <w:rFonts w:cstheme="minorBidi"/>
-              <w:noProof/>
               <w:kern w:val="2"/>
               <w:sz w:val="24"/>
               <w:szCs w:val="24"/>
-              <w:lang w:val="es-ES" w:eastAsia="es-ES"/>
+              <w:lang w:val="en-GB" w:eastAsia="es-ES"/>
               <w14:ligatures w14:val="standardContextual"/>
             </w:rPr>
           </w:pPr>
@@ -1258,7 +1211,6 @@
             <w:r>
               <w:rPr>
                 <w:rStyle w:val="Hipervnculo"/>
-                <w:noProof/>
                 <w:lang w:val="en-GB"/>
               </w:rPr>
               <w:t>4.5</w:t>
@@ -1266,11 +1218,10 @@
             <w:r>
               <w:rPr>
                 <w:rFonts w:cstheme="minorBidi"/>
-                <w:noProof/>
                 <w:kern w:val="2"/>
                 <w:sz w:val="24"/>
                 <w:szCs w:val="24"/>
-                <w:lang w:val="es-ES" w:eastAsia="es-ES"/>
+                <w:lang w:val="en-GB" w:eastAsia="es-ES"/>
                 <w14:ligatures w14:val="standardContextual"/>
               </w:rPr>
               <w:tab/>
@@ -1278,56 +1229,55 @@
             <w:r>
               <w:rPr>
                 <w:rStyle w:val="Hipervnculo"/>
-                <w:noProof/>
                 <w:lang w:val="en-GB"/>
               </w:rPr>
               <w:t>Reward Policy</w:t>
             </w:r>
             <w:r>
               <w:rPr>
-                <w:noProof/>
-                <w:webHidden/>
+                <w:webHidden/>
+                <w:lang w:val="en-GB"/>
               </w:rPr>
               <w:tab/>
             </w:r>
             <w:r>
               <w:rPr>
-                <w:noProof/>
-                <w:webHidden/>
+                <w:webHidden/>
+                <w:lang w:val="en-GB"/>
               </w:rPr>
               <w:fldChar w:fldCharType="begin"/>
             </w:r>
             <w:r>
               <w:rPr>
-                <w:noProof/>
-                <w:webHidden/>
+                <w:webHidden/>
+                <w:lang w:val="en-GB"/>
               </w:rPr>
               <w:instrText xml:space="preserve"> PAGEREF _Toc190962968 \h </w:instrText>
             </w:r>
             <w:r>
               <w:rPr>
-                <w:noProof/>
-                <w:webHidden/>
-              </w:rPr>
-            </w:r>
-            <w:r>
-              <w:rPr>
-                <w:noProof/>
-                <w:webHidden/>
+                <w:webHidden/>
+                <w:lang w:val="en-GB"/>
+              </w:rPr>
+            </w:r>
+            <w:r>
+              <w:rPr>
+                <w:webHidden/>
+                <w:lang w:val="en-GB"/>
               </w:rPr>
               <w:fldChar w:fldCharType="separate"/>
             </w:r>
             <w:r>
               <w:rPr>
-                <w:noProof/>
-                <w:webHidden/>
+                <w:webHidden/>
+                <w:lang w:val="en-GB"/>
               </w:rPr>
               <w:t>6</w:t>
             </w:r>
             <w:r>
               <w:rPr>
-                <w:noProof/>
-                <w:webHidden/>
+                <w:webHidden/>
+                <w:lang w:val="en-GB"/>
               </w:rPr>
               <w:fldChar w:fldCharType="end"/>
             </w:r>
@@ -1342,11 +1292,10 @@
             </w:tabs>
             <w:rPr>
               <w:rFonts w:cstheme="minorBidi"/>
-              <w:noProof/>
               <w:kern w:val="2"/>
               <w:sz w:val="24"/>
               <w:szCs w:val="24"/>
-              <w:lang w:val="es-ES" w:eastAsia="es-ES"/>
+              <w:lang w:val="en-GB" w:eastAsia="es-ES"/>
               <w14:ligatures w14:val="standardContextual"/>
             </w:rPr>
           </w:pPr>
@@ -1354,7 +1303,6 @@
             <w:r>
               <w:rPr>
                 <w:rStyle w:val="Hipervnculo"/>
-                <w:noProof/>
                 <w:lang w:val="en-GB"/>
               </w:rPr>
               <w:t>4.6</w:t>
@@ -1362,11 +1310,10 @@
             <w:r>
               <w:rPr>
                 <w:rFonts w:cstheme="minorBidi"/>
-                <w:noProof/>
                 <w:kern w:val="2"/>
                 <w:sz w:val="24"/>
                 <w:szCs w:val="24"/>
-                <w:lang w:val="es-ES" w:eastAsia="es-ES"/>
+                <w:lang w:val="en-GB" w:eastAsia="es-ES"/>
                 <w14:ligatures w14:val="standardContextual"/>
               </w:rPr>
               <w:tab/>
@@ -1374,56 +1321,55 @@
             <w:r>
               <w:rPr>
                 <w:rStyle w:val="Hipervnculo"/>
-                <w:noProof/>
                 <w:lang w:val="en-GB"/>
               </w:rPr>
               <w:t>Admonishment Policy</w:t>
             </w:r>
             <w:r>
               <w:rPr>
-                <w:noProof/>
-                <w:webHidden/>
+                <w:webHidden/>
+                <w:lang w:val="en-GB"/>
               </w:rPr>
               <w:tab/>
             </w:r>
             <w:r>
               <w:rPr>
-                <w:noProof/>
-                <w:webHidden/>
+                <w:webHidden/>
+                <w:lang w:val="en-GB"/>
               </w:rPr>
               <w:fldChar w:fldCharType="begin"/>
             </w:r>
             <w:r>
               <w:rPr>
-                <w:noProof/>
-                <w:webHidden/>
+                <w:webHidden/>
+                <w:lang w:val="en-GB"/>
               </w:rPr>
               <w:instrText xml:space="preserve"> PAGEREF _Toc190962969 \h </w:instrText>
             </w:r>
             <w:r>
               <w:rPr>
-                <w:noProof/>
-                <w:webHidden/>
-              </w:rPr>
-            </w:r>
-            <w:r>
-              <w:rPr>
-                <w:noProof/>
-                <w:webHidden/>
+                <w:webHidden/>
+                <w:lang w:val="en-GB"/>
+              </w:rPr>
+            </w:r>
+            <w:r>
+              <w:rPr>
+                <w:webHidden/>
+                <w:lang w:val="en-GB"/>
               </w:rPr>
               <w:fldChar w:fldCharType="separate"/>
             </w:r>
             <w:r>
               <w:rPr>
-                <w:noProof/>
-                <w:webHidden/>
+                <w:webHidden/>
+                <w:lang w:val="en-GB"/>
               </w:rPr>
               <w:t>6</w:t>
             </w:r>
             <w:r>
               <w:rPr>
-                <w:noProof/>
-                <w:webHidden/>
+                <w:webHidden/>
+                <w:lang w:val="en-GB"/>
               </w:rPr>
               <w:fldChar w:fldCharType="end"/>
             </w:r>
@@ -1438,11 +1384,10 @@
             </w:tabs>
             <w:rPr>
               <w:rFonts w:cstheme="minorBidi"/>
-              <w:noProof/>
               <w:kern w:val="2"/>
               <w:sz w:val="24"/>
               <w:szCs w:val="24"/>
-              <w:lang w:val="es-ES" w:eastAsia="es-ES"/>
+              <w:lang w:val="en-GB" w:eastAsia="es-ES"/>
               <w14:ligatures w14:val="standardContextual"/>
             </w:rPr>
           </w:pPr>
@@ -1450,7 +1395,6 @@
             <w:r>
               <w:rPr>
                 <w:rStyle w:val="Hipervnculo"/>
-                <w:noProof/>
                 <w:lang w:val="en-GB"/>
               </w:rPr>
               <w:t>4.7</w:t>
@@ -1458,11 +1402,10 @@
             <w:r>
               <w:rPr>
                 <w:rFonts w:cstheme="minorBidi"/>
-                <w:noProof/>
                 <w:kern w:val="2"/>
                 <w:sz w:val="24"/>
                 <w:szCs w:val="24"/>
-                <w:lang w:val="es-ES" w:eastAsia="es-ES"/>
+                <w:lang w:val="en-GB" w:eastAsia="es-ES"/>
                 <w14:ligatures w14:val="standardContextual"/>
               </w:rPr>
               <w:tab/>
@@ -1470,56 +1413,55 @@
             <w:r>
               <w:rPr>
                 <w:rStyle w:val="Hipervnculo"/>
-                <w:noProof/>
                 <w:lang w:val="en-GB"/>
               </w:rPr>
               <w:t>Conditions for Dismissal</w:t>
             </w:r>
             <w:r>
               <w:rPr>
-                <w:noProof/>
-                <w:webHidden/>
+                <w:webHidden/>
+                <w:lang w:val="en-GB"/>
               </w:rPr>
               <w:tab/>
             </w:r>
             <w:r>
               <w:rPr>
-                <w:noProof/>
-                <w:webHidden/>
+                <w:webHidden/>
+                <w:lang w:val="en-GB"/>
               </w:rPr>
               <w:fldChar w:fldCharType="begin"/>
             </w:r>
             <w:r>
               <w:rPr>
-                <w:noProof/>
-                <w:webHidden/>
+                <w:webHidden/>
+                <w:lang w:val="en-GB"/>
               </w:rPr>
               <w:instrText xml:space="preserve"> PAGEREF _Toc190962970 \h </w:instrText>
             </w:r>
             <w:r>
               <w:rPr>
-                <w:noProof/>
-                <w:webHidden/>
-              </w:rPr>
-            </w:r>
-            <w:r>
-              <w:rPr>
-                <w:noProof/>
-                <w:webHidden/>
+                <w:webHidden/>
+                <w:lang w:val="en-GB"/>
+              </w:rPr>
+            </w:r>
+            <w:r>
+              <w:rPr>
+                <w:webHidden/>
+                <w:lang w:val="en-GB"/>
               </w:rPr>
               <w:fldChar w:fldCharType="separate"/>
             </w:r>
             <w:r>
               <w:rPr>
-                <w:noProof/>
-                <w:webHidden/>
+                <w:webHidden/>
+                <w:lang w:val="en-GB"/>
               </w:rPr>
               <w:t>7</w:t>
             </w:r>
             <w:r>
               <w:rPr>
-                <w:noProof/>
-                <w:webHidden/>
+                <w:webHidden/>
+                <w:lang w:val="en-GB"/>
               </w:rPr>
               <w:fldChar w:fldCharType="end"/>
             </w:r>
@@ -1534,11 +1476,10 @@
             </w:tabs>
             <w:rPr>
               <w:rFonts w:cstheme="minorBidi"/>
-              <w:noProof/>
               <w:kern w:val="2"/>
               <w:sz w:val="24"/>
               <w:szCs w:val="24"/>
-              <w:lang w:val="es-ES" w:eastAsia="es-ES"/>
+              <w:lang w:val="en-GB" w:eastAsia="es-ES"/>
               <w14:ligatures w14:val="standardContextual"/>
             </w:rPr>
           </w:pPr>
@@ -1546,7 +1487,6 @@
             <w:r>
               <w:rPr>
                 <w:rStyle w:val="Hipervnculo"/>
-                <w:noProof/>
                 <w:lang w:val="en-GB"/>
               </w:rPr>
               <w:t>4.8</w:t>
@@ -1554,11 +1494,10 @@
             <w:r>
               <w:rPr>
                 <w:rFonts w:cstheme="minorBidi"/>
-                <w:noProof/>
                 <w:kern w:val="2"/>
                 <w:sz w:val="24"/>
                 <w:szCs w:val="24"/>
-                <w:lang w:val="es-ES" w:eastAsia="es-ES"/>
+                <w:lang w:val="en-GB" w:eastAsia="es-ES"/>
                 <w14:ligatures w14:val="standardContextual"/>
               </w:rPr>
               <w:tab/>
@@ -1566,56 +1505,55 @@
             <w:r>
               <w:rPr>
                 <w:rStyle w:val="Hipervnculo"/>
-                <w:noProof/>
                 <w:lang w:val="en-GB"/>
               </w:rPr>
               <w:t>Signatures</w:t>
             </w:r>
             <w:r>
               <w:rPr>
-                <w:noProof/>
-                <w:webHidden/>
+                <w:webHidden/>
+                <w:lang w:val="en-GB"/>
               </w:rPr>
               <w:tab/>
             </w:r>
             <w:r>
               <w:rPr>
-                <w:noProof/>
-                <w:webHidden/>
+                <w:webHidden/>
+                <w:lang w:val="en-GB"/>
               </w:rPr>
               <w:fldChar w:fldCharType="begin"/>
             </w:r>
             <w:r>
               <w:rPr>
-                <w:noProof/>
-                <w:webHidden/>
+                <w:webHidden/>
+                <w:lang w:val="en-GB"/>
               </w:rPr>
               <w:instrText xml:space="preserve"> PAGEREF _Toc190962971 \h </w:instrText>
             </w:r>
             <w:r>
               <w:rPr>
-                <w:noProof/>
-                <w:webHidden/>
-              </w:rPr>
-            </w:r>
-            <w:r>
-              <w:rPr>
-                <w:noProof/>
-                <w:webHidden/>
+                <w:webHidden/>
+                <w:lang w:val="en-GB"/>
+              </w:rPr>
+            </w:r>
+            <w:r>
+              <w:rPr>
+                <w:webHidden/>
+                <w:lang w:val="en-GB"/>
               </w:rPr>
               <w:fldChar w:fldCharType="separate"/>
             </w:r>
             <w:r>
               <w:rPr>
-                <w:noProof/>
-                <w:webHidden/>
+                <w:webHidden/>
+                <w:lang w:val="en-GB"/>
               </w:rPr>
               <w:t>7</w:t>
             </w:r>
             <w:r>
               <w:rPr>
-                <w:noProof/>
-                <w:webHidden/>
+                <w:webHidden/>
+                <w:lang w:val="en-GB"/>
               </w:rPr>
               <w:fldChar w:fldCharType="end"/>
             </w:r>
@@ -1626,8 +1564,9 @@
             <w:pStyle w:val="TDC1"/>
             <w:rPr>
               <w:rFonts w:cstheme="minorBidi"/>
+              <w:noProof w:val="0"/>
               <w:kern w:val="2"/>
-              <w:lang w:val="es-ES" w:eastAsia="es-ES"/>
+              <w:lang w:val="en-GB" w:eastAsia="es-ES"/>
               <w14:ligatures w14:val="standardContextual"/>
             </w:rPr>
           </w:pPr>
@@ -1635,14 +1574,17 @@
             <w:r>
               <w:rPr>
                 <w:rStyle w:val="Hipervnculo"/>
+                <w:noProof w:val="0"/>
+                <w:lang w:val="en-GB"/>
               </w:rPr>
               <w:t>5</w:t>
             </w:r>
             <w:r>
               <w:rPr>
                 <w:rFonts w:cstheme="minorBidi"/>
+                <w:noProof w:val="0"/>
                 <w:kern w:val="2"/>
-                <w:lang w:val="es-ES" w:eastAsia="es-ES"/>
+                <w:lang w:val="en-GB" w:eastAsia="es-ES"/>
                 <w14:ligatures w14:val="standardContextual"/>
               </w:rPr>
               <w:tab/>
@@ -1650,47 +1592,63 @@
             <w:r>
               <w:rPr>
                 <w:rStyle w:val="Hipervnculo"/>
+                <w:noProof w:val="0"/>
+                <w:lang w:val="en-GB"/>
               </w:rPr>
               <w:t>Conclusions</w:t>
             </w:r>
             <w:r>
               <w:rPr>
-                <w:webHidden/>
+                <w:noProof w:val="0"/>
+                <w:webHidden/>
+                <w:lang w:val="en-GB"/>
               </w:rPr>
               <w:tab/>
             </w:r>
             <w:r>
               <w:rPr>
-                <w:webHidden/>
+                <w:noProof w:val="0"/>
+                <w:webHidden/>
+                <w:lang w:val="en-GB"/>
               </w:rPr>
               <w:fldChar w:fldCharType="begin"/>
             </w:r>
             <w:r>
               <w:rPr>
-                <w:webHidden/>
+                <w:noProof w:val="0"/>
+                <w:webHidden/>
+                <w:lang w:val="en-GB"/>
               </w:rPr>
               <w:instrText xml:space="preserve"> PAGEREF _Toc190962972 \h </w:instrText>
             </w:r>
             <w:r>
               <w:rPr>
-                <w:webHidden/>
-              </w:rPr>
-            </w:r>
-            <w:r>
-              <w:rPr>
-                <w:webHidden/>
+                <w:noProof w:val="0"/>
+                <w:webHidden/>
+                <w:lang w:val="en-GB"/>
+              </w:rPr>
+            </w:r>
+            <w:r>
+              <w:rPr>
+                <w:noProof w:val="0"/>
+                <w:webHidden/>
+                <w:lang w:val="en-GB"/>
               </w:rPr>
               <w:fldChar w:fldCharType="separate"/>
             </w:r>
             <w:r>
               <w:rPr>
-                <w:webHidden/>
+                <w:noProof w:val="0"/>
+                <w:webHidden/>
+                <w:lang w:val="en-GB"/>
               </w:rPr>
               <w:t>8</w:t>
             </w:r>
             <w:r>
               <w:rPr>
-                <w:webHidden/>
+                <w:noProof w:val="0"/>
+                <w:webHidden/>
+                <w:lang w:val="en-GB"/>
               </w:rPr>
               <w:fldChar w:fldCharType="end"/>
             </w:r>
@@ -1701,8 +1659,9 @@
             <w:pStyle w:val="TDC1"/>
             <w:rPr>
               <w:rFonts w:cstheme="minorBidi"/>
+              <w:noProof w:val="0"/>
               <w:kern w:val="2"/>
-              <w:lang w:val="es-ES" w:eastAsia="es-ES"/>
+              <w:lang w:val="en-GB" w:eastAsia="es-ES"/>
               <w14:ligatures w14:val="standardContextual"/>
             </w:rPr>
           </w:pPr>
@@ -1710,14 +1669,17 @@
             <w:r>
               <w:rPr>
                 <w:rStyle w:val="Hipervnculo"/>
+                <w:noProof w:val="0"/>
+                <w:lang w:val="en-GB"/>
               </w:rPr>
               <w:t>6</w:t>
             </w:r>
             <w:r>
               <w:rPr>
                 <w:rFonts w:cstheme="minorBidi"/>
+                <w:noProof w:val="0"/>
                 <w:kern w:val="2"/>
-                <w:lang w:val="es-ES" w:eastAsia="es-ES"/>
+                <w:lang w:val="en-GB" w:eastAsia="es-ES"/>
                 <w14:ligatures w14:val="standardContextual"/>
               </w:rPr>
               <w:tab/>
@@ -1725,47 +1687,63 @@
             <w:r>
               <w:rPr>
                 <w:rStyle w:val="Hipervnculo"/>
+                <w:noProof w:val="0"/>
+                <w:lang w:val="en-GB"/>
               </w:rPr>
               <w:t>Bibliography</w:t>
             </w:r>
             <w:r>
               <w:rPr>
-                <w:webHidden/>
+                <w:noProof w:val="0"/>
+                <w:webHidden/>
+                <w:lang w:val="en-GB"/>
               </w:rPr>
               <w:tab/>
             </w:r>
             <w:r>
               <w:rPr>
-                <w:webHidden/>
+                <w:noProof w:val="0"/>
+                <w:webHidden/>
+                <w:lang w:val="en-GB"/>
               </w:rPr>
               <w:fldChar w:fldCharType="begin"/>
             </w:r>
             <w:r>
               <w:rPr>
-                <w:webHidden/>
+                <w:noProof w:val="0"/>
+                <w:webHidden/>
+                <w:lang w:val="en-GB"/>
               </w:rPr>
               <w:instrText xml:space="preserve"> PAGEREF _Toc190962973 \h </w:instrText>
             </w:r>
             <w:r>
               <w:rPr>
-                <w:webHidden/>
-              </w:rPr>
-            </w:r>
-            <w:r>
-              <w:rPr>
-                <w:webHidden/>
+                <w:noProof w:val="0"/>
+                <w:webHidden/>
+                <w:lang w:val="en-GB"/>
+              </w:rPr>
+            </w:r>
+            <w:r>
+              <w:rPr>
+                <w:noProof w:val="0"/>
+                <w:webHidden/>
+                <w:lang w:val="en-GB"/>
               </w:rPr>
               <w:fldChar w:fldCharType="separate"/>
             </w:r>
             <w:r>
               <w:rPr>
-                <w:webHidden/>
+                <w:noProof w:val="0"/>
+                <w:webHidden/>
+                <w:lang w:val="en-GB"/>
               </w:rPr>
               <w:t>9</w:t>
             </w:r>
             <w:r>
               <w:rPr>
-                <w:webHidden/>
+                <w:noProof w:val="0"/>
+                <w:webHidden/>
+                <w:lang w:val="en-GB"/>
               </w:rPr>
               <w:fldChar w:fldCharType="end"/>
             </w:r>
@@ -1776,12 +1754,17 @@
             <w:pStyle w:val="TDC1"/>
             <w:rPr>
               <w:rStyle w:val="Hipervnculo"/>
+              <w:noProof w:val="0"/>
               <w:kern w:val="2"/>
-              <w:lang w:val="es-ES" w:eastAsia="es-ES"/>
+              <w:lang w:val="en-GB" w:eastAsia="es-ES"/>
               <w14:ligatures w14:val="standardContextual"/>
             </w:rPr>
           </w:pPr>
           <w:r>
+            <w:rPr>
+              <w:noProof w:val="0"/>
+              <w:lang w:val="en-GB"/>
+            </w:rPr>
             <w:fldChar w:fldCharType="end"/>
           </w:r>
         </w:p>
@@ -1800,14 +1783,9 @@
       <w:bookmarkStart w:id="0" w:name="_Toc190962960"/>
       <w:r>
         <w:lastRenderedPageBreak/>
-        <w:t xml:space="preserve">Executive </w:t>
-      </w:r>
-      <w:proofErr w:type="spellStart"/>
-      <w:r>
-        <w:t>Summary</w:t>
+        <w:t>Executive Summary</w:t>
       </w:r>
       <w:bookmarkEnd w:id="0"/>
-      <w:proofErr w:type="spellEnd"/>
     </w:p>
     <w:p>
       <w:pPr>
@@ -1815,13 +1793,11 @@
         <w:jc w:val="both"/>
         <w:rPr>
           <w:rFonts w:asciiTheme="minorHAnsi" w:hAnsiTheme="minorHAnsi"/>
-          <w:lang w:val="en-GB"/>
         </w:rPr>
       </w:pPr>
       <w:r>
         <w:rPr>
           <w:rFonts w:asciiTheme="minorHAnsi" w:hAnsiTheme="minorHAnsi"/>
-          <w:lang w:val="en-GB"/>
         </w:rPr>
         <w:t>This Chartering Report provides a structured framework for the organization and operation of workgroup C1.037. It outlines the recruitment process, performance expectations, and policies for managing teamwork dynamics, including rewards, admonishments, and dismissals.</w:t>
       </w:r>
@@ -1832,13 +1808,11 @@
         <w:jc w:val="both"/>
         <w:rPr>
           <w:rFonts w:asciiTheme="minorHAnsi" w:hAnsiTheme="minorHAnsi"/>
-          <w:lang w:val="en-GB"/>
         </w:rPr>
       </w:pPr>
       <w:r>
         <w:rPr>
           <w:rFonts w:asciiTheme="minorHAnsi" w:hAnsiTheme="minorHAnsi"/>
-          <w:lang w:val="en-GB"/>
         </w:rPr>
         <w:t>The recruitment process ensured that all members aligned with the team's academic goals and were willing to contribute effectively. The document establishes clear performance indicators, defining what constitutes satisfactory and outstanding work. Additionally, it introduces policies to maintain team motivation and accountability, including a structured approach to recognizing contributions and addressing underperformance.</w:t>
       </w:r>
@@ -1849,13 +1823,11 @@
         <w:jc w:val="both"/>
         <w:rPr>
           <w:rFonts w:asciiTheme="minorHAnsi" w:hAnsiTheme="minorHAnsi"/>
-          <w:lang w:val="en-GB"/>
         </w:rPr>
       </w:pPr>
       <w:r>
         <w:rPr>
           <w:rFonts w:asciiTheme="minorHAnsi" w:hAnsiTheme="minorHAnsi"/>
-          <w:lang w:val="en-GB"/>
         </w:rPr>
         <w:t>This report serves as a reference for maintaining a productive and collaborative work environment. By defining clear expectations and operational guidelines, it ensures that all members work efficiently towards the successful completion of the project while maintaining fairness and accountability.</w:t>
       </w:r>
@@ -1866,13 +1838,10 @@
           <w:rFonts w:eastAsia="Times New Roman" w:cs="Times New Roman"/>
           <w:sz w:val="24"/>
           <w:szCs w:val="24"/>
-          <w:lang w:val="en-GB" w:eastAsia="es-ES"/>
-        </w:rPr>
-      </w:pPr>
-      <w:r>
-        <w:rPr>
-          <w:lang w:val="en-GB"/>
-        </w:rPr>
+          <w:lang w:eastAsia="es-ES"/>
+        </w:rPr>
+      </w:pPr>
+      <w:r>
         <w:br w:type="page"/>
       </w:r>
     </w:p>
@@ -1881,14 +1850,9 @@
         <w:pStyle w:val="Ttulo1"/>
       </w:pPr>
       <w:bookmarkStart w:id="1" w:name="_Toc190962961"/>
-      <w:proofErr w:type="spellStart"/>
       <w:r>
         <w:lastRenderedPageBreak/>
-        <w:t>Revision</w:t>
-      </w:r>
-      <w:proofErr w:type="spellEnd"/>
-      <w:r>
-        <w:t xml:space="preserve"> Table</w:t>
+        <w:t>Revision Table</w:t>
       </w:r>
       <w:bookmarkEnd w:id="1"/>
     </w:p>
@@ -1918,7 +1882,6 @@
                 <w:szCs w:val="24"/>
               </w:rPr>
             </w:pPr>
-            <w:proofErr w:type="spellStart"/>
             <w:r>
               <w:rPr>
                 <w:b/>
@@ -1926,29 +1889,8 @@
                 <w:sz w:val="24"/>
                 <w:szCs w:val="24"/>
               </w:rPr>
-              <w:t>Revision</w:t>
-            </w:r>
-            <w:proofErr w:type="spellEnd"/>
-            <w:r>
-              <w:rPr>
-                <w:b/>
-                <w:bCs/>
-                <w:sz w:val="24"/>
-                <w:szCs w:val="24"/>
-              </w:rPr>
-              <w:t xml:space="preserve"> </w:t>
-            </w:r>
-            <w:proofErr w:type="spellStart"/>
-            <w:r>
-              <w:rPr>
-                <w:b/>
-                <w:bCs/>
-                <w:sz w:val="24"/>
-                <w:szCs w:val="24"/>
-              </w:rPr>
-              <w:t>Number</w:t>
-            </w:r>
-            <w:proofErr w:type="spellEnd"/>
+              <w:t>Revision Number</w:t>
+            </w:r>
           </w:p>
         </w:tc>
         <w:tc>
@@ -1988,7 +1930,6 @@
                 <w:szCs w:val="24"/>
               </w:rPr>
             </w:pPr>
-            <w:proofErr w:type="spellStart"/>
             <w:r>
               <w:rPr>
                 <w:b/>
@@ -1998,7 +1939,6 @@
               </w:rPr>
               <w:t>Description</w:t>
             </w:r>
-            <w:proofErr w:type="spellEnd"/>
           </w:p>
         </w:tc>
       </w:tr>
@@ -2054,21 +1994,12 @@
                 <w:szCs w:val="24"/>
               </w:rPr>
             </w:pPr>
-            <w:proofErr w:type="spellStart"/>
-            <w:r>
-              <w:rPr>
-                <w:sz w:val="24"/>
-                <w:szCs w:val="24"/>
-              </w:rPr>
-              <w:t>Initial</w:t>
-            </w:r>
-            <w:proofErr w:type="spellEnd"/>
-            <w:r>
-              <w:rPr>
-                <w:sz w:val="24"/>
-                <w:szCs w:val="24"/>
-              </w:rPr>
-              <w:t xml:space="preserve"> Draft</w:t>
+            <w:r>
+              <w:rPr>
+                <w:sz w:val="24"/>
+                <w:szCs w:val="24"/>
+              </w:rPr>
+              <w:t>Initial Draft</w:t>
             </w:r>
           </w:p>
         </w:tc>
@@ -2130,14 +2061,12 @@
               <w:rPr>
                 <w:sz w:val="24"/>
                 <w:szCs w:val="24"/>
-                <w:lang w:val="en-GB"/>
               </w:rPr>
             </w:pPr>
             <w:r>
               <w:rPr>
                 <w:sz w:val="24"/>
                 <w:szCs w:val="24"/>
-                <w:lang w:val="en-GB"/>
               </w:rPr>
               <w:t>New sections added</w:t>
             </w:r>
@@ -2194,16 +2123,76 @@
               <w:rPr>
                 <w:sz w:val="24"/>
                 <w:szCs w:val="24"/>
-                <w:lang w:val="en-GB"/>
               </w:rPr>
             </w:pPr>
             <w:r>
               <w:rPr>
                 <w:sz w:val="24"/>
                 <w:szCs w:val="24"/>
-                <w:lang w:val="en-GB"/>
               </w:rPr>
               <w:t>Final document review</w:t>
+            </w:r>
+          </w:p>
+        </w:tc>
+      </w:tr>
+      <w:tr>
+        <w:tc>
+          <w:tcPr>
+            <w:tcW w:w="2831" w:type="dxa"/>
+          </w:tcPr>
+          <w:p>
+            <w:pPr>
+              <w:rPr>
+                <w:sz w:val="24"/>
+                <w:szCs w:val="24"/>
+              </w:rPr>
+            </w:pPr>
+            <w:r>
+              <w:rPr>
+                <w:sz w:val="24"/>
+                <w:szCs w:val="24"/>
+              </w:rPr>
+              <w:t>1.3</w:t>
+            </w:r>
+          </w:p>
+        </w:tc>
+        <w:tc>
+          <w:tcPr>
+            <w:tcW w:w="1559" w:type="dxa"/>
+          </w:tcPr>
+          <w:p>
+            <w:pPr>
+              <w:rPr>
+                <w:sz w:val="24"/>
+                <w:szCs w:val="24"/>
+              </w:rPr>
+            </w:pPr>
+            <w:r>
+              <w:rPr>
+                <w:sz w:val="24"/>
+                <w:szCs w:val="24"/>
+              </w:rPr>
+              <w:t>20/02/2025</w:t>
+            </w:r>
+          </w:p>
+        </w:tc>
+        <w:tc>
+          <w:tcPr>
+            <w:tcW w:w="4104" w:type="dxa"/>
+          </w:tcPr>
+          <w:p>
+            <w:pPr>
+              <w:rPr>
+                <w:sz w:val="24"/>
+                <w:szCs w:val="24"/>
+              </w:rPr>
+            </w:pPr>
+            <w:r>
+              <w:rPr>
+                <w:sz w:val="24"/>
+                <w:szCs w:val="24"/>
+              </w:rPr>
+              <w:t>Added performing bad consideration</w:t>
             </w:r>
           </w:p>
         </w:tc>
@@ -2230,13 +2219,11 @@
         <w:pStyle w:val="Ttulo1"/>
       </w:pPr>
       <w:bookmarkStart w:id="2" w:name="_Toc190962962"/>
-      <w:proofErr w:type="spellStart"/>
       <w:r>
         <w:lastRenderedPageBreak/>
         <w:t>Introduction</w:t>
       </w:r>
       <w:bookmarkEnd w:id="2"/>
-      <w:proofErr w:type="spellEnd"/>
     </w:p>
     <w:p>
       <w:pPr>
@@ -2244,13 +2231,11 @@
         <w:jc w:val="both"/>
         <w:rPr>
           <w:rFonts w:asciiTheme="minorHAnsi" w:hAnsiTheme="minorHAnsi"/>
-          <w:lang w:val="en-GB"/>
         </w:rPr>
       </w:pPr>
       <w:r>
         <w:rPr>
           <w:rFonts w:asciiTheme="minorHAnsi" w:hAnsiTheme="minorHAnsi"/>
-          <w:lang w:val="en-GB"/>
         </w:rPr>
         <w:t xml:space="preserve">This document provides an overview of the chartering process for our workgroup, covering key areas such as recruitment procedures, performance expectations, and teamwork guidelines. </w:t>
       </w:r>
@@ -2261,13 +2246,11 @@
         <w:jc w:val="both"/>
         <w:rPr>
           <w:rFonts w:asciiTheme="minorHAnsi" w:hAnsiTheme="minorHAnsi"/>
-          <w:lang w:val="en-GB"/>
         </w:rPr>
       </w:pPr>
       <w:r>
         <w:rPr>
           <w:rFonts w:asciiTheme="minorHAnsi" w:hAnsiTheme="minorHAnsi"/>
-          <w:lang w:val="en-GB"/>
         </w:rPr>
         <w:t>It outlines how team members were selected, the standards for individual and group performance, and how these expectations will be met throughout the project. The document also includes specific policies for managing rewards, admonishments, and dismissals, ensuring that team behaviour and contributions are properly managed.</w:t>
       </w:r>
@@ -2278,27 +2261,17 @@
         <w:jc w:val="both"/>
         <w:rPr>
           <w:rFonts w:asciiTheme="minorHAnsi" w:hAnsiTheme="minorHAnsi"/>
-          <w:lang w:val="en-GB"/>
         </w:rPr>
       </w:pPr>
       <w:r>
         <w:rPr>
           <w:rFonts w:asciiTheme="minorHAnsi" w:hAnsiTheme="minorHAnsi"/>
-          <w:lang w:val="en-GB"/>
         </w:rPr>
         <w:t>The structure of the document is as follows: the first section discusses the recruitment process, followed by a description of performance expectations and guidelines for effective teamwork. The final section details the policies for managing rewards and addressing issues related to performance or conduct.</w:t>
       </w:r>
     </w:p>
     <w:p>
-      <w:pPr>
-        <w:rPr>
-          <w:lang w:val="en-US"/>
-        </w:rPr>
-      </w:pPr>
-      <w:r>
-        <w:rPr>
-          <w:lang w:val="en-US"/>
-        </w:rPr>
+      <w:r>
         <w:br w:type="page"/>
       </w:r>
     </w:p>
@@ -2307,26 +2280,18 @@
         <w:pStyle w:val="Ttulo1"/>
       </w:pPr>
       <w:bookmarkStart w:id="3" w:name="_Toc190962963"/>
-      <w:proofErr w:type="spellStart"/>
       <w:r>
         <w:lastRenderedPageBreak/>
         <w:t>Contents</w:t>
       </w:r>
       <w:bookmarkEnd w:id="3"/>
-      <w:proofErr w:type="spellEnd"/>
     </w:p>
     <w:p>
       <w:pPr>
         <w:pStyle w:val="Ttulo2"/>
-        <w:rPr>
-          <w:lang w:val="en-US"/>
-        </w:rPr>
       </w:pPr>
       <w:bookmarkStart w:id="4" w:name="_Toc190962964"/>
       <w:r>
-        <w:rPr>
-          <w:lang w:val="en-US"/>
-        </w:rPr>
         <w:t>Recruitment Process</w:t>
       </w:r>
       <w:bookmarkEnd w:id="4"/>
@@ -2340,14 +2305,12 @@
         <w:rPr>
           <w:rStyle w:val="eop"/>
           <w:rFonts w:ascii="Aptos" w:eastAsiaTheme="majorEastAsia" w:hAnsi="Aptos" w:cs="Segoe UI"/>
-          <w:lang w:val="en-GB"/>
         </w:rPr>
       </w:pPr>
       <w:r>
         <w:rPr>
           <w:rStyle w:val="normaltextrun"/>
           <w:rFonts w:ascii="Aptos" w:eastAsiaTheme="majorEastAsia" w:hAnsi="Aptos" w:cs="Segoe UI"/>
-          <w:lang w:val="en-GB"/>
         </w:rPr>
         <w:t>Our workgroup was formed through a recruitment process initiated by the manager in the course forum. Miguel Álvarez Raya, who took on the task of coordinating the team, posted an announcement in the forum outlining a basic planning and the grade objective he deemed appropriate for the participants. This announcement served as a meeting point for those interested in joining the group.</w:t>
       </w:r>
@@ -2355,7 +2318,6 @@
         <w:rPr>
           <w:rStyle w:val="eop"/>
           <w:rFonts w:ascii="Aptos" w:eastAsiaTheme="majorEastAsia" w:hAnsi="Aptos" w:cs="Segoe UI"/>
-          <w:lang w:val="en-GB"/>
         </w:rPr>
         <w:t> </w:t>
       </w:r>
@@ -2370,7 +2332,6 @@
           <w:rFonts w:ascii="Segoe UI" w:hAnsi="Segoe UI" w:cs="Segoe UI"/>
           <w:sz w:val="18"/>
           <w:szCs w:val="18"/>
-          <w:lang w:val="en-GB"/>
         </w:rPr>
       </w:pPr>
     </w:p>
@@ -2383,14 +2344,12 @@
         <w:rPr>
           <w:rStyle w:val="eop"/>
           <w:rFonts w:ascii="Aptos" w:eastAsiaTheme="majorEastAsia" w:hAnsi="Aptos" w:cs="Segoe UI"/>
-          <w:lang w:val="en-GB"/>
         </w:rPr>
       </w:pPr>
       <w:r>
         <w:rPr>
           <w:rStyle w:val="normaltextrun"/>
           <w:rFonts w:ascii="Aptos" w:eastAsiaTheme="majorEastAsia" w:hAnsi="Aptos" w:cs="Segoe UI"/>
-          <w:lang w:val="en-GB"/>
         </w:rPr>
         <w:t>Through this forum, other participants in the course who agreed with the grade objective proposed by Miguel began expressing their interest in joining the group. Those who joined not only shared the common goal of achieving a specific grade but also had the willingness to actively collaborate on the project, respecting the rules and expectations set by the coordinator. This dynamic allowed for the members of the group to be recruited organically, based on a mutual commitment to meeting the established goals.</w:t>
       </w:r>
@@ -2398,7 +2357,6 @@
         <w:rPr>
           <w:rStyle w:val="eop"/>
           <w:rFonts w:ascii="Aptos" w:eastAsiaTheme="majorEastAsia" w:hAnsi="Aptos" w:cs="Segoe UI"/>
-          <w:lang w:val="en-GB"/>
         </w:rPr>
         <w:t> </w:t>
       </w:r>
@@ -2413,7 +2371,6 @@
           <w:rFonts w:ascii="Segoe UI" w:hAnsi="Segoe UI" w:cs="Segoe UI"/>
           <w:sz w:val="18"/>
           <w:szCs w:val="18"/>
-          <w:lang w:val="en-GB"/>
         </w:rPr>
       </w:pPr>
     </w:p>
@@ -2427,14 +2384,12 @@
           <w:rFonts w:ascii="Segoe UI" w:hAnsi="Segoe UI" w:cs="Segoe UI"/>
           <w:sz w:val="18"/>
           <w:szCs w:val="18"/>
-          <w:lang w:val="en-GB"/>
         </w:rPr>
       </w:pPr>
       <w:r>
         <w:rPr>
           <w:rStyle w:val="normaltextrun"/>
           <w:rFonts w:ascii="Aptos" w:eastAsiaTheme="majorEastAsia" w:hAnsi="Aptos" w:cs="Segoe UI"/>
-          <w:lang w:val="en-GB"/>
         </w:rPr>
         <w:t xml:space="preserve">This recruitment process not only facilitated the integration of team members but also promoted greater coherence among participants, as they all shared the same academic motivation and focus on the success of the project. Below is the link to the original thread in the recruitment forum where the group was organized: </w:t>
       </w:r>
@@ -2445,7 +2400,6 @@
             <w:rFonts w:ascii="Aptos" w:eastAsiaTheme="majorEastAsia" w:hAnsi="Aptos" w:cs="Segoe UI"/>
             <w:color w:val="467886"/>
             <w:u w:val="single"/>
-            <w:lang w:val="en-GB"/>
           </w:rPr>
           <w:t>https://ev.us.es/webapps/discussionboard/do/message?action=list_messages&amp;course_id=_89154_1&amp;nav=discussion_board&amp;conf_id=_426211_1&amp;forum_id=_253523_1&amp;message_id=_457053_1</w:t>
         </w:r>
@@ -2454,7 +2408,6 @@
         <w:rPr>
           <w:rStyle w:val="normaltextrun"/>
           <w:rFonts w:ascii="Aptos" w:eastAsiaTheme="majorEastAsia" w:hAnsi="Aptos" w:cs="Segoe UI"/>
-          <w:lang w:val="en-GB"/>
         </w:rPr>
         <w:t>.</w:t>
       </w:r>
@@ -2462,53 +2415,20 @@
         <w:rPr>
           <w:rStyle w:val="eop"/>
           <w:rFonts w:ascii="Aptos" w:eastAsiaTheme="majorEastAsia" w:hAnsi="Aptos" w:cs="Segoe UI"/>
-          <w:lang w:val="en-GB"/>
         </w:rPr>
         <w:t> </w:t>
       </w:r>
     </w:p>
+    <w:p/>
     <w:p>
       <w:pPr>
-        <w:rPr>
-          <w:lang w:val="en-GB"/>
-        </w:rPr>
-      </w:pPr>
-    </w:p>
-    <w:p>
-      <w:pPr>
         <w:pStyle w:val="Ttulo2"/>
       </w:pPr>
       <w:bookmarkStart w:id="5" w:name="_Toc190962965"/>
-      <w:proofErr w:type="spellStart"/>
-      <w:r>
-        <w:t>Workgroup</w:t>
-      </w:r>
-      <w:proofErr w:type="spellEnd"/>
-      <w:r>
-        <w:t xml:space="preserve"> </w:t>
-      </w:r>
-      <w:proofErr w:type="spellStart"/>
-      <w:r>
-        <w:t>Members</w:t>
-      </w:r>
-      <w:proofErr w:type="spellEnd"/>
-      <w:r>
-        <w:t xml:space="preserve"> and </w:t>
-      </w:r>
-      <w:proofErr w:type="spellStart"/>
-      <w:r>
-        <w:t>Contact</w:t>
-      </w:r>
-      <w:proofErr w:type="spellEnd"/>
-      <w:r>
-        <w:t xml:space="preserve"> </w:t>
-      </w:r>
-      <w:proofErr w:type="spellStart"/>
-      <w:r>
-        <w:t>Information</w:t>
+      <w:r>
+        <w:t>Workgroup Members and Contact Information</w:t>
       </w:r>
       <w:bookmarkEnd w:id="5"/>
-      <w:proofErr w:type="spellEnd"/>
     </w:p>
     <w:p/>
     <w:tbl>
@@ -2566,18 +2486,9 @@
                 <w:rFonts w:eastAsia="Times New Roman" w:cs="Times New Roman"/>
                 <w:sz w:val="24"/>
                 <w:szCs w:val="24"/>
-                <w:lang w:val="en-GB" w:eastAsia="es-ES"/>
-              </w:rPr>
-              <w:t>Member name</w:t>
-            </w:r>
-            <w:r>
-              <w:rPr>
-                <w:rFonts w:eastAsia="Times New Roman" w:cs="Times New Roman"/>
-                <w:sz w:val="24"/>
-                <w:szCs w:val="24"/>
                 <w:lang w:eastAsia="es-ES"/>
               </w:rPr>
-              <w:t> </w:t>
+              <w:t>Member name </w:t>
             </w:r>
           </w:p>
         </w:tc>
@@ -2610,18 +2521,9 @@
                 <w:rFonts w:eastAsia="Times New Roman" w:cs="Times New Roman"/>
                 <w:sz w:val="24"/>
                 <w:szCs w:val="24"/>
-                <w:lang w:val="en-GB" w:eastAsia="es-ES"/>
-              </w:rPr>
-              <w:t>Corporate Email</w:t>
-            </w:r>
-            <w:r>
-              <w:rPr>
-                <w:rFonts w:eastAsia="Times New Roman" w:cs="Times New Roman"/>
-                <w:sz w:val="24"/>
-                <w:szCs w:val="24"/>
                 <w:lang w:eastAsia="es-ES"/>
               </w:rPr>
-              <w:t> </w:t>
+              <w:t>Corporate Email </w:t>
             </w:r>
           </w:p>
         </w:tc>
@@ -2654,18 +2556,9 @@
                 <w:rFonts w:eastAsia="Times New Roman" w:cs="Times New Roman"/>
                 <w:sz w:val="24"/>
                 <w:szCs w:val="24"/>
-                <w:lang w:val="en-GB" w:eastAsia="es-ES"/>
-              </w:rPr>
-              <w:t>Role</w:t>
-            </w:r>
-            <w:r>
-              <w:rPr>
-                <w:rFonts w:eastAsia="Times New Roman" w:cs="Times New Roman"/>
-                <w:sz w:val="24"/>
-                <w:szCs w:val="24"/>
                 <w:lang w:eastAsia="es-ES"/>
               </w:rPr>
-              <w:t> </w:t>
+              <w:t>Role </w:t>
             </w:r>
           </w:p>
         </w:tc>
@@ -2688,7 +2581,7 @@
                 <w:rFonts w:eastAsia="Times New Roman" w:cs="Times New Roman"/>
                 <w:sz w:val="24"/>
                 <w:szCs w:val="24"/>
-                <w:lang w:val="en-GB" w:eastAsia="es-ES"/>
+                <w:lang w:eastAsia="es-ES"/>
               </w:rPr>
             </w:pPr>
             <w:r>
@@ -2696,7 +2589,7 @@
                 <w:rFonts w:eastAsia="Times New Roman" w:cs="Times New Roman"/>
                 <w:sz w:val="24"/>
                 <w:szCs w:val="24"/>
-                <w:lang w:val="en-GB" w:eastAsia="es-ES"/>
+                <w:lang w:eastAsia="es-ES"/>
               </w:rPr>
               <w:t>Picture</w:t>
             </w:r>
@@ -2735,29 +2628,9 @@
                 <w:rFonts w:eastAsia="Times New Roman" w:cs="Times New Roman"/>
                 <w:sz w:val="24"/>
                 <w:szCs w:val="24"/>
-                <w:lang w:val="en-GB" w:eastAsia="es-ES"/>
-              </w:rPr>
-              <w:t xml:space="preserve">Adrián </w:t>
-            </w:r>
-            <w:proofErr w:type="spellStart"/>
-            <w:r>
-              <w:rPr>
-                <w:rFonts w:eastAsia="Times New Roman" w:cs="Times New Roman"/>
-                <w:sz w:val="24"/>
-                <w:szCs w:val="24"/>
-                <w:lang w:val="en-GB" w:eastAsia="es-ES"/>
-              </w:rPr>
-              <w:t>Chabrera</w:t>
-            </w:r>
-            <w:proofErr w:type="spellEnd"/>
-            <w:r>
-              <w:rPr>
-                <w:rFonts w:eastAsia="Times New Roman" w:cs="Times New Roman"/>
-                <w:sz w:val="24"/>
-                <w:szCs w:val="24"/>
-                <w:lang w:val="en-GB" w:eastAsia="es-ES"/>
-              </w:rPr>
-              <w:t xml:space="preserve"> Rubio</w:t>
+                <w:lang w:eastAsia="es-ES"/>
+              </w:rPr>
+              <w:t>Adrián Chabrera Rubio</w:t>
             </w:r>
           </w:p>
         </w:tc>
@@ -2792,7 +2665,7 @@
                   <w:sz w:val="24"/>
                   <w:szCs w:val="24"/>
                   <w:u w:val="single"/>
-                  <w:lang w:val="en-GB" w:eastAsia="es-ES"/>
+                  <w:lang w:eastAsia="es-ES"/>
                 </w:rPr>
                 <w:t>adrcharub@alum.us.es</w:t>
               </w:r>
@@ -2822,7 +2695,6 @@
                 <w:lang w:eastAsia="es-ES"/>
               </w:rPr>
             </w:pPr>
-            <w:proofErr w:type="spellStart"/>
             <w:r>
               <w:rPr>
                 <w:rFonts w:eastAsia="Times New Roman" w:cs="Times New Roman"/>
@@ -2830,29 +2702,8 @@
                 <w:szCs w:val="24"/>
                 <w:lang w:eastAsia="es-ES"/>
               </w:rPr>
-              <w:t>Developer</w:t>
-            </w:r>
-            <w:proofErr w:type="spellEnd"/>
-            <w:r>
-              <w:rPr>
-                <w:rFonts w:eastAsia="Times New Roman" w:cs="Times New Roman"/>
-                <w:sz w:val="24"/>
-                <w:szCs w:val="24"/>
-                <w:lang w:eastAsia="es-ES"/>
-              </w:rPr>
-              <w:t xml:space="preserve">, </w:t>
-            </w:r>
-            <w:proofErr w:type="spellStart"/>
-            <w:r>
-              <w:rPr>
-                <w:rFonts w:eastAsia="Times New Roman" w:cs="Times New Roman"/>
-                <w:sz w:val="24"/>
-                <w:szCs w:val="24"/>
-                <w:lang w:eastAsia="es-ES"/>
-              </w:rPr>
-              <w:t>tester</w:t>
-            </w:r>
-            <w:proofErr w:type="spellEnd"/>
+              <w:t>Developer, tester</w:t>
+            </w:r>
           </w:p>
         </w:tc>
         <w:tc>
@@ -2880,7 +2731,6 @@
             <w:r>
               <w:rPr>
                 <w:rFonts w:eastAsia="Times New Roman" w:cs="Times New Roman"/>
-                <w:noProof/>
                 <w:sz w:val="24"/>
                 <w:szCs w:val="24"/>
                 <w:lang w:eastAsia="es-ES"/>
@@ -2969,7 +2819,7 @@
                 <w:rFonts w:eastAsia="Times New Roman" w:cs="Times New Roman"/>
                 <w:sz w:val="24"/>
                 <w:szCs w:val="24"/>
-                <w:lang w:val="en-GB" w:eastAsia="es-ES"/>
+                <w:lang w:eastAsia="es-ES"/>
               </w:rPr>
               <w:t>Alejandro González Macías</w:t>
             </w:r>
@@ -3006,7 +2856,7 @@
                   <w:sz w:val="24"/>
                   <w:szCs w:val="24"/>
                   <w:u w:val="single"/>
-                  <w:lang w:val="en-GB" w:eastAsia="es-ES"/>
+                  <w:lang w:eastAsia="es-ES"/>
                 </w:rPr>
                 <w:t>alegonmac@alum.us.es</w:t>
               </w:r>
@@ -3036,7 +2886,6 @@
                 <w:lang w:eastAsia="es-ES"/>
               </w:rPr>
             </w:pPr>
-            <w:proofErr w:type="spellStart"/>
             <w:r>
               <w:rPr>
                 <w:rFonts w:eastAsia="Times New Roman" w:cs="Times New Roman"/>
@@ -3044,49 +2893,8 @@
                 <w:szCs w:val="24"/>
                 <w:lang w:eastAsia="es-ES"/>
               </w:rPr>
-              <w:t>Operator</w:t>
-            </w:r>
-            <w:proofErr w:type="spellEnd"/>
-            <w:r>
-              <w:rPr>
-                <w:rFonts w:eastAsia="Times New Roman" w:cs="Times New Roman"/>
-                <w:sz w:val="24"/>
-                <w:szCs w:val="24"/>
-                <w:lang w:eastAsia="es-ES"/>
-              </w:rPr>
-              <w:t xml:space="preserve">, </w:t>
-            </w:r>
-            <w:proofErr w:type="spellStart"/>
-            <w:r>
-              <w:rPr>
-                <w:rFonts w:eastAsia="Times New Roman" w:cs="Times New Roman"/>
-                <w:sz w:val="24"/>
-                <w:szCs w:val="24"/>
-                <w:lang w:eastAsia="es-ES"/>
-              </w:rPr>
-              <w:t>developer</w:t>
-            </w:r>
-            <w:proofErr w:type="spellEnd"/>
-            <w:r>
-              <w:rPr>
-                <w:rFonts w:eastAsia="Times New Roman" w:cs="Times New Roman"/>
-                <w:sz w:val="24"/>
-                <w:szCs w:val="24"/>
-                <w:lang w:eastAsia="es-ES"/>
-              </w:rPr>
-              <w:t xml:space="preserve">, </w:t>
-            </w:r>
-            <w:proofErr w:type="spellStart"/>
-            <w:r>
-              <w:rPr>
-                <w:rFonts w:eastAsia="Times New Roman" w:cs="Times New Roman"/>
-                <w:sz w:val="24"/>
-                <w:szCs w:val="24"/>
-                <w:lang w:eastAsia="es-ES"/>
-              </w:rPr>
-              <w:t>tester</w:t>
-            </w:r>
-            <w:proofErr w:type="spellEnd"/>
+              <w:t>Operator, developer, tester</w:t>
+            </w:r>
           </w:p>
           <w:p>
             <w:pPr>
@@ -3126,7 +2934,6 @@
             <w:r>
               <w:rPr>
                 <w:rFonts w:eastAsia="Times New Roman" w:cs="Times New Roman"/>
-                <w:noProof/>
                 <w:sz w:val="24"/>
                 <w:szCs w:val="24"/>
                 <w:lang w:eastAsia="es-ES"/>
@@ -3218,21 +3025,10 @@
                 <w:rFonts w:eastAsia="Times New Roman" w:cs="Times New Roman"/>
                 <w:sz w:val="24"/>
                 <w:szCs w:val="24"/>
-                <w:lang w:val="en-GB" w:eastAsia="es-ES"/>
-              </w:rPr>
-              <w:t xml:space="preserve">Ignacio Gutiérrez </w:t>
-            </w:r>
-            <w:proofErr w:type="spellStart"/>
-            <w:r>
-              <w:rPr>
-                <w:rFonts w:eastAsia="Times New Roman" w:cs="Times New Roman"/>
-                <w:sz w:val="24"/>
-                <w:szCs w:val="24"/>
-                <w:lang w:val="en-GB" w:eastAsia="es-ES"/>
-              </w:rPr>
-              <w:t>Serrera</w:t>
-            </w:r>
-            <w:proofErr w:type="spellEnd"/>
+                <w:lang w:eastAsia="es-ES"/>
+              </w:rPr>
+              <w:t>Ignacio Gutiérrez Serrera</w:t>
+            </w:r>
           </w:p>
         </w:tc>
         <w:tc>
@@ -3265,7 +3061,7 @@
                   <w:rFonts w:eastAsia="Times New Roman" w:cs="Times New Roman"/>
                   <w:sz w:val="24"/>
                   <w:szCs w:val="24"/>
-                  <w:lang w:val="en-GB" w:eastAsia="es-ES"/>
+                  <w:lang w:eastAsia="es-ES"/>
                 </w:rPr>
                 <w:t>igngutser@alum.us.es</w:t>
               </w:r>
@@ -3295,7 +3091,6 @@
                 <w:lang w:eastAsia="es-ES"/>
               </w:rPr>
             </w:pPr>
-            <w:proofErr w:type="spellStart"/>
             <w:r>
               <w:rPr>
                 <w:rFonts w:eastAsia="Times New Roman" w:cs="Times New Roman"/>
@@ -3303,29 +3098,8 @@
                 <w:szCs w:val="24"/>
                 <w:lang w:eastAsia="es-ES"/>
               </w:rPr>
-              <w:t>Developer</w:t>
-            </w:r>
-            <w:proofErr w:type="spellEnd"/>
-            <w:r>
-              <w:rPr>
-                <w:rFonts w:eastAsia="Times New Roman" w:cs="Times New Roman"/>
-                <w:sz w:val="24"/>
-                <w:szCs w:val="24"/>
-                <w:lang w:eastAsia="es-ES"/>
-              </w:rPr>
-              <w:t xml:space="preserve">, </w:t>
-            </w:r>
-            <w:proofErr w:type="spellStart"/>
-            <w:r>
-              <w:rPr>
-                <w:rFonts w:eastAsia="Times New Roman" w:cs="Times New Roman"/>
-                <w:sz w:val="24"/>
-                <w:szCs w:val="24"/>
-                <w:lang w:eastAsia="es-ES"/>
-              </w:rPr>
-              <w:t>tester</w:t>
-            </w:r>
-            <w:proofErr w:type="spellEnd"/>
+              <w:t>Developer, tester</w:t>
+            </w:r>
           </w:p>
           <w:p>
             <w:pPr>
@@ -3365,7 +3139,6 @@
             <w:r>
               <w:rPr>
                 <w:rFonts w:eastAsia="Times New Roman" w:cs="Times New Roman"/>
-                <w:noProof/>
                 <w:sz w:val="24"/>
                 <w:szCs w:val="24"/>
                 <w:lang w:eastAsia="es-ES"/>
@@ -3457,7 +3230,7 @@
                 <w:rFonts w:eastAsia="Times New Roman" w:cs="Times New Roman"/>
                 <w:sz w:val="24"/>
                 <w:szCs w:val="24"/>
-                <w:lang w:val="en-GB" w:eastAsia="es-ES"/>
+                <w:lang w:eastAsia="es-ES"/>
               </w:rPr>
               <w:lastRenderedPageBreak/>
               <w:t>Miguel Álvarez Raya</w:t>
@@ -3495,7 +3268,7 @@
                   <w:sz w:val="24"/>
                   <w:szCs w:val="24"/>
                   <w:u w:val="single"/>
-                  <w:lang w:val="en-GB" w:eastAsia="es-ES"/>
+                  <w:lang w:eastAsia="es-ES"/>
                 </w:rPr>
                 <w:t>migalvray@alum.us.es</w:t>
               </w:r>
@@ -3532,39 +3305,8 @@
                 <w:szCs w:val="24"/>
                 <w:lang w:eastAsia="es-ES"/>
               </w:rPr>
-              <w:t xml:space="preserve">Manager, </w:t>
-            </w:r>
-            <w:proofErr w:type="spellStart"/>
-            <w:r>
-              <w:rPr>
-                <w:rFonts w:eastAsia="Times New Roman" w:cs="Times New Roman"/>
-                <w:sz w:val="24"/>
-                <w:szCs w:val="24"/>
-                <w:lang w:eastAsia="es-ES"/>
-              </w:rPr>
-              <w:t>developer</w:t>
-            </w:r>
-            <w:proofErr w:type="spellEnd"/>
-            <w:r>
-              <w:rPr>
-                <w:rFonts w:eastAsia="Times New Roman" w:cs="Times New Roman"/>
-                <w:sz w:val="24"/>
-                <w:szCs w:val="24"/>
-                <w:lang w:eastAsia="es-ES"/>
-              </w:rPr>
-              <w:t xml:space="preserve">, </w:t>
-            </w:r>
-            <w:proofErr w:type="spellStart"/>
-            <w:r>
-              <w:rPr>
-                <w:rFonts w:eastAsia="Times New Roman" w:cs="Times New Roman"/>
-                <w:sz w:val="24"/>
-                <w:szCs w:val="24"/>
-                <w:lang w:eastAsia="es-ES"/>
-              </w:rPr>
-              <w:t>tester</w:t>
-            </w:r>
-            <w:proofErr w:type="spellEnd"/>
+              <w:t>Manager, developer, tester</w:t>
+            </w:r>
           </w:p>
         </w:tc>
         <w:tc>
@@ -3592,7 +3334,6 @@
             <w:r>
               <w:rPr>
                 <w:rFonts w:eastAsia="Times New Roman" w:cs="Times New Roman"/>
-                <w:noProof/>
                 <w:sz w:val="24"/>
                 <w:szCs w:val="24"/>
                 <w:lang w:eastAsia="es-ES"/>
@@ -3681,7 +3422,7 @@
                 <w:rFonts w:eastAsia="Times New Roman" w:cs="Times New Roman"/>
                 <w:sz w:val="24"/>
                 <w:szCs w:val="24"/>
-                <w:lang w:val="en-GB" w:eastAsia="es-ES"/>
+                <w:lang w:eastAsia="es-ES"/>
               </w:rPr>
               <w:t>Salma El Hakimy</w:t>
             </w:r>
@@ -3718,7 +3459,7 @@
                   <w:sz w:val="24"/>
                   <w:szCs w:val="24"/>
                   <w:u w:val="single"/>
-                  <w:lang w:val="en-GB" w:eastAsia="es-ES"/>
+                  <w:lang w:eastAsia="es-ES"/>
                 </w:rPr>
                 <w:t>salel@alum.us.es</w:t>
               </w:r>
@@ -3748,7 +3489,6 @@
                 <w:lang w:eastAsia="es-ES"/>
               </w:rPr>
             </w:pPr>
-            <w:proofErr w:type="spellStart"/>
             <w:r>
               <w:rPr>
                 <w:rFonts w:eastAsia="Times New Roman" w:cs="Times New Roman"/>
@@ -3756,49 +3496,8 @@
                 <w:szCs w:val="24"/>
                 <w:lang w:eastAsia="es-ES"/>
               </w:rPr>
-              <w:t>Analyst</w:t>
-            </w:r>
-            <w:proofErr w:type="spellEnd"/>
-            <w:r>
-              <w:rPr>
-                <w:rFonts w:eastAsia="Times New Roman" w:cs="Times New Roman"/>
-                <w:sz w:val="24"/>
-                <w:szCs w:val="24"/>
-                <w:lang w:eastAsia="es-ES"/>
-              </w:rPr>
-              <w:t xml:space="preserve">, </w:t>
-            </w:r>
-            <w:proofErr w:type="spellStart"/>
-            <w:r>
-              <w:rPr>
-                <w:rFonts w:eastAsia="Times New Roman" w:cs="Times New Roman"/>
-                <w:sz w:val="24"/>
-                <w:szCs w:val="24"/>
-                <w:lang w:eastAsia="es-ES"/>
-              </w:rPr>
-              <w:t>developer</w:t>
-            </w:r>
-            <w:proofErr w:type="spellEnd"/>
-            <w:r>
-              <w:rPr>
-                <w:rFonts w:eastAsia="Times New Roman" w:cs="Times New Roman"/>
-                <w:sz w:val="24"/>
-                <w:szCs w:val="24"/>
-                <w:lang w:eastAsia="es-ES"/>
-              </w:rPr>
-              <w:t xml:space="preserve">, </w:t>
-            </w:r>
-            <w:proofErr w:type="spellStart"/>
-            <w:r>
-              <w:rPr>
-                <w:rFonts w:eastAsia="Times New Roman" w:cs="Times New Roman"/>
-                <w:sz w:val="24"/>
-                <w:szCs w:val="24"/>
-                <w:lang w:eastAsia="es-ES"/>
-              </w:rPr>
-              <w:t>tester</w:t>
-            </w:r>
-            <w:proofErr w:type="spellEnd"/>
+              <w:t>Analyst, developer, tester</w:t>
+            </w:r>
           </w:p>
           <w:p>
             <w:pPr>
@@ -3838,7 +3537,6 @@
             <w:r>
               <w:rPr>
                 <w:rFonts w:eastAsia="Times New Roman" w:cs="Times New Roman"/>
-                <w:noProof/>
                 <w:sz w:val="24"/>
                 <w:szCs w:val="24"/>
                 <w:lang w:eastAsia="es-ES"/>
@@ -3896,32 +3594,16 @@
         </w:tc>
       </w:tr>
     </w:tbl>
+    <w:p/>
     <w:p>
       <w:pPr>
-        <w:rPr>
-          <w:lang w:val="en-US"/>
-        </w:rPr>
-      </w:pPr>
-    </w:p>
-    <w:p>
-      <w:pPr>
         <w:pStyle w:val="Ttulo2"/>
       </w:pPr>
       <w:bookmarkStart w:id="6" w:name="_Toc190962966"/>
-      <w:proofErr w:type="spellStart"/>
-      <w:r>
-        <w:t>Commitment</w:t>
-      </w:r>
-      <w:proofErr w:type="spellEnd"/>
-      <w:r>
-        <w:t xml:space="preserve"> </w:t>
-      </w:r>
-      <w:proofErr w:type="spellStart"/>
-      <w:r>
-        <w:t>Statement</w:t>
+      <w:r>
+        <w:t>Commitment Statement</w:t>
       </w:r>
       <w:bookmarkEnd w:id="6"/>
-      <w:proofErr w:type="spellEnd"/>
     </w:p>
     <w:p>
       <w:pPr>
@@ -3931,7 +3613,7 @@
           <w:rFonts w:ascii="Aptos" w:eastAsiaTheme="majorEastAsia" w:hAnsi="Aptos" w:cs="Segoe UI"/>
           <w:sz w:val="24"/>
           <w:szCs w:val="24"/>
-          <w:lang w:val="en-GB" w:eastAsia="es-ES"/>
+          <w:lang w:eastAsia="es-ES"/>
         </w:rPr>
       </w:pPr>
       <w:r>
@@ -3940,51 +3622,32 @@
           <w:rFonts w:ascii="Aptos" w:eastAsiaTheme="majorEastAsia" w:hAnsi="Aptos" w:cs="Segoe UI"/>
           <w:sz w:val="24"/>
           <w:szCs w:val="24"/>
-          <w:lang w:val="en-GB" w:eastAsia="es-ES"/>
-        </w:rPr>
-        <w:t xml:space="preserve">We, the members of this workgroup, commit to working collaboratively to achieve the objectives of this subject. </w:t>
-      </w:r>
-      <w:r>
+          <w:lang w:eastAsia="es-ES"/>
+        </w:rPr>
+        <w:t>We, the members of this workgroup, commit to working collaboratively to achieve the objectives of this subject. We acknowledge our understanding of the syllabus, grading procedures, and evaluation criteria. Our collective goal is to achieve a final mark of a pass. </w:t>
+      </w:r>
+    </w:p>
+    <w:p>
+      <w:pPr>
+        <w:jc w:val="both"/>
         <w:rPr>
           <w:rStyle w:val="normaltextrun"/>
           <w:rFonts w:ascii="Aptos" w:eastAsiaTheme="majorEastAsia" w:hAnsi="Aptos" w:cs="Segoe UI"/>
           <w:sz w:val="24"/>
           <w:szCs w:val="24"/>
-          <w:lang w:val="en-GB" w:eastAsia="es-ES"/>
-        </w:rPr>
-        <w:t>We acknowledge our understanding of the syllabus, grading procedures, and evaluation criteria. Our collective goal is to achieve a final mark of a pass. </w:t>
-      </w:r>
+          <w:lang w:eastAsia="es-ES"/>
+        </w:rPr>
+      </w:pPr>
     </w:p>
     <w:p>
       <w:pPr>
-        <w:jc w:val="both"/>
-        <w:rPr>
-          <w:rStyle w:val="normaltextrun"/>
-          <w:rFonts w:ascii="Aptos" w:eastAsiaTheme="majorEastAsia" w:hAnsi="Aptos" w:cs="Segoe UI"/>
-          <w:sz w:val="24"/>
-          <w:szCs w:val="24"/>
-          <w:lang w:val="en-GB" w:eastAsia="es-ES"/>
-        </w:rPr>
-      </w:pPr>
-    </w:p>
-    <w:p>
-      <w:pPr>
         <w:pStyle w:val="Ttulo2"/>
-        <w:rPr>
-          <w:lang w:val="en-US"/>
-        </w:rPr>
       </w:pPr>
       <w:bookmarkStart w:id="7" w:name="_Toc190962967"/>
       <w:r>
-        <w:rPr>
-          <w:lang w:val="en-US"/>
-        </w:rPr>
         <w:t xml:space="preserve">Performance </w:t>
       </w:r>
       <w:r>
-        <w:rPr>
-          <w:lang w:val="en-US"/>
-        </w:rPr>
         <w:t>Indicators</w:t>
       </w:r>
       <w:bookmarkEnd w:id="7"/>
@@ -3999,14 +3662,12 @@
           <w:rFonts w:ascii="Segoe UI" w:hAnsi="Segoe UI" w:cs="Segoe UI"/>
           <w:sz w:val="18"/>
           <w:szCs w:val="18"/>
-          <w:lang w:val="en-GB"/>
         </w:rPr>
       </w:pPr>
       <w:r>
         <w:rPr>
           <w:rStyle w:val="normaltextrun"/>
           <w:rFonts w:ascii="Aptos" w:eastAsiaTheme="majorEastAsia" w:hAnsi="Aptos" w:cs="Segoe UI"/>
-          <w:lang w:val="en-GB"/>
         </w:rPr>
         <w:t xml:space="preserve">Members must complete </w:t>
       </w:r>
@@ -4014,7 +3675,6 @@
         <w:rPr>
           <w:rStyle w:val="normaltextrun"/>
           <w:rFonts w:ascii="Aptos" w:eastAsiaTheme="majorEastAsia" w:hAnsi="Aptos" w:cs="Segoe UI"/>
-          <w:lang w:val="en-GB"/>
         </w:rPr>
         <w:t>all</w:t>
       </w:r>
@@ -4022,7 +3682,6 @@
         <w:rPr>
           <w:rStyle w:val="normaltextrun"/>
           <w:rFonts w:ascii="Aptos" w:eastAsiaTheme="majorEastAsia" w:hAnsi="Aptos" w:cs="Segoe UI"/>
-          <w:lang w:val="en-GB"/>
         </w:rPr>
         <w:t xml:space="preserve"> their assigned tasks to be considered "performing well"; </w:t>
       </w:r>
@@ -4030,7 +3689,6 @@
         <w:rPr>
           <w:rStyle w:val="normaltextrun"/>
           <w:rFonts w:ascii="Aptos" w:eastAsiaTheme="majorEastAsia" w:hAnsi="Aptos" w:cs="Segoe UI"/>
-          <w:lang w:val="en-GB"/>
         </w:rPr>
         <w:t>To</w:t>
       </w:r>
@@ -4038,7 +3696,6 @@
         <w:rPr>
           <w:rStyle w:val="normaltextrun"/>
           <w:rFonts w:ascii="Aptos" w:eastAsiaTheme="majorEastAsia" w:hAnsi="Aptos" w:cs="Segoe UI"/>
-          <w:lang w:val="en-GB"/>
         </w:rPr>
         <w:t xml:space="preserve"> perform well, each member of the group must complete all their Mandatory Tasks successfully, so the minimum wanted grade can be acquired.</w:t>
       </w:r>
@@ -4046,7 +3703,6 @@
         <w:rPr>
           <w:rStyle w:val="eop"/>
           <w:rFonts w:ascii="Aptos" w:eastAsiaTheme="majorEastAsia" w:hAnsi="Aptos" w:cs="Segoe UI"/>
-          <w:lang w:val="en-GB"/>
         </w:rPr>
         <w:t> </w:t>
       </w:r>
@@ -4061,14 +3717,12 @@
           <w:rFonts w:ascii="Segoe UI" w:hAnsi="Segoe UI" w:cs="Segoe UI"/>
           <w:sz w:val="18"/>
           <w:szCs w:val="18"/>
-          <w:lang w:val="en-GB"/>
         </w:rPr>
       </w:pPr>
       <w:r>
         <w:rPr>
           <w:rStyle w:val="eop"/>
           <w:rFonts w:ascii="Aptos" w:eastAsiaTheme="majorEastAsia" w:hAnsi="Aptos" w:cs="Segoe UI"/>
-          <w:lang w:val="en-GB"/>
         </w:rPr>
         <w:t> </w:t>
       </w:r>
@@ -4080,54 +3734,116 @@
         <w:jc w:val="both"/>
         <w:textAlignment w:val="baseline"/>
         <w:rPr>
+          <w:rStyle w:val="eop"/>
+          <w:rFonts w:ascii="Aptos" w:eastAsiaTheme="majorEastAsia" w:hAnsi="Aptos" w:cs="Segoe UI"/>
+        </w:rPr>
+      </w:pPr>
+      <w:r>
+        <w:rPr>
+          <w:rStyle w:val="normaltextrun"/>
+          <w:rFonts w:ascii="Aptos" w:eastAsiaTheme="majorEastAsia" w:hAnsi="Aptos" w:cs="Segoe UI"/>
+        </w:rPr>
+        <w:t>In case a member of the team does one or more optional requirements, they can be performing great.</w:t>
+      </w:r>
+      <w:r>
+        <w:rPr>
+          <w:rStyle w:val="eop"/>
+          <w:rFonts w:ascii="Aptos" w:eastAsiaTheme="majorEastAsia" w:hAnsi="Aptos" w:cs="Segoe UI"/>
+        </w:rPr>
+        <w:t> </w:t>
+      </w:r>
+    </w:p>
+    <w:p>
+      <w:pPr>
+        <w:pStyle w:val="paragraph"/>
+        <w:spacing w:before="0" w:beforeAutospacing="0" w:after="0" w:afterAutospacing="0"/>
+        <w:jc w:val="both"/>
+        <w:textAlignment w:val="baseline"/>
+        <w:rPr>
+          <w:rStyle w:val="eop"/>
+          <w:rFonts w:ascii="Aptos" w:eastAsiaTheme="majorEastAsia" w:hAnsi="Aptos" w:cs="Segoe UI"/>
+        </w:rPr>
+      </w:pPr>
+    </w:p>
+    <w:p>
+      <w:pPr>
+        <w:pStyle w:val="paragraph"/>
+        <w:spacing w:before="0" w:beforeAutospacing="0" w:after="0" w:afterAutospacing="0"/>
+        <w:jc w:val="both"/>
+        <w:textAlignment w:val="baseline"/>
+        <w:rPr>
           <w:rFonts w:ascii="Segoe UI" w:hAnsi="Segoe UI" w:cs="Segoe UI"/>
           <w:sz w:val="18"/>
           <w:szCs w:val="18"/>
-          <w:lang w:val="en-GB"/>
-        </w:rPr>
-      </w:pPr>
+        </w:rPr>
+      </w:pPr>
+      <w:r>
+        <w:rPr>
+          <w:rStyle w:val="eop"/>
+          <w:rFonts w:ascii="Aptos" w:eastAsiaTheme="majorEastAsia" w:hAnsi="Aptos" w:cs="Segoe UI"/>
+        </w:rPr>
+        <w:t xml:space="preserve">In case a member of the team does not </w:t>
+      </w:r>
+      <w:r>
+        <w:rPr>
+          <w:rStyle w:val="eop"/>
+          <w:rFonts w:ascii="Aptos" w:eastAsiaTheme="majorEastAsia" w:hAnsi="Aptos" w:cs="Segoe UI"/>
+        </w:rPr>
+        <w:t xml:space="preserve">complete all their </w:t>
+      </w:r>
       <w:r>
         <w:rPr>
           <w:rStyle w:val="normaltextrun"/>
           <w:rFonts w:ascii="Aptos" w:eastAsiaTheme="majorEastAsia" w:hAnsi="Aptos" w:cs="Segoe UI"/>
-          <w:lang w:val="en-GB"/>
-        </w:rPr>
-        <w:t>In case a member of the team does one or more optional requirements, they can be performing great.</w:t>
-      </w:r>
-      <w:r>
-        <w:rPr>
-          <w:rStyle w:val="eop"/>
+        </w:rPr>
+        <w:t>Mandatory Tasks successfully</w:t>
+      </w:r>
+      <w:r>
+        <w:rPr>
+          <w:rStyle w:val="normaltextrun"/>
           <w:rFonts w:ascii="Aptos" w:eastAsiaTheme="majorEastAsia" w:hAnsi="Aptos" w:cs="Segoe UI"/>
-          <w:lang w:val="en-GB"/>
-        </w:rPr>
+        </w:rPr>
+        <w:t xml:space="preserve"> they are to be considered </w:t>
+      </w:r>
+      <w:r>
+        <w:rPr>
+          <w:rStyle w:val="normaltextrun"/>
+          <w:rFonts w:ascii="Aptos" w:eastAsiaTheme="majorEastAsia" w:hAnsi="Aptos" w:cs="Segoe UI"/>
+        </w:rPr>
+        <w:t>“</w:t>
+      </w:r>
+      <w:r>
+        <w:rPr>
+          <w:rStyle w:val="normaltextrun"/>
+          <w:rFonts w:ascii="Aptos" w:eastAsiaTheme="majorEastAsia" w:hAnsi="Aptos" w:cs="Segoe UI"/>
+        </w:rPr>
+        <w:t xml:space="preserve">performing </w:t>
+      </w:r>
+      <w:r>
+        <w:rPr>
+          <w:rStyle w:val="normaltextrun"/>
+          <w:rFonts w:ascii="Aptos" w:eastAsiaTheme="majorEastAsia" w:hAnsi="Aptos" w:cs="Segoe UI"/>
+        </w:rPr>
+        <w:t>bad</w:t>
+      </w:r>
+      <w:r>
+        <w:rPr>
+          <w:rStyle w:val="normaltextrun"/>
+          <w:rFonts w:ascii="Aptos" w:eastAsiaTheme="majorEastAsia" w:hAnsi="Aptos" w:cs="Segoe UI"/>
+        </w:rPr>
+        <w:t>”.</w:t>
+      </w:r>
+    </w:p>
+    <w:p/>
+    <w:p>
+      <w:pPr>
+        <w:pStyle w:val="Ttulo2"/>
+      </w:pPr>
+      <w:r>
         <w:t> </w:t>
       </w:r>
-    </w:p>
-    <w:p>
-      <w:pPr>
-        <w:rPr>
-          <w:lang w:val="en-GB"/>
-        </w:rPr>
-      </w:pPr>
-    </w:p>
-    <w:p>
-      <w:pPr>
-        <w:pStyle w:val="Ttulo2"/>
-        <w:rPr>
-          <w:lang w:val="en-GB"/>
-        </w:rPr>
-      </w:pPr>
-      <w:r>
-        <w:rPr>
-          <w:lang w:val="en-GB"/>
-        </w:rPr>
-        <w:t> </w:t>
-      </w:r>
       <w:bookmarkStart w:id="8" w:name="_Toc190962968"/>
       <w:r>
-        <w:rPr>
-          <w:lang w:val="en-GB"/>
-        </w:rPr>
         <w:t>Reward Policy</w:t>
       </w:r>
       <w:bookmarkEnd w:id="8"/>
@@ -4142,14 +3858,12 @@
         <w:rPr>
           <w:sz w:val="24"/>
           <w:szCs w:val="24"/>
-          <w:lang w:val="en-GB"/>
         </w:rPr>
       </w:pPr>
       <w:r>
         <w:rPr>
           <w:sz w:val="24"/>
           <w:szCs w:val="24"/>
-          <w:lang w:val="en-GB"/>
         </w:rPr>
         <w:t>Recognition in group discussions and meetings. </w:t>
       </w:r>
@@ -4163,14 +3877,12 @@
         <w:rPr>
           <w:sz w:val="24"/>
           <w:szCs w:val="24"/>
-          <w:lang w:val="en-GB"/>
         </w:rPr>
       </w:pPr>
       <w:r>
         <w:rPr>
           <w:sz w:val="24"/>
           <w:szCs w:val="24"/>
-          <w:lang w:val="en-GB"/>
         </w:rPr>
         <w:t>Assignment of preferred roles in upcoming tasks. </w:t>
       </w:r>
@@ -4184,49 +3896,29 @@
         <w:rPr>
           <w:sz w:val="24"/>
           <w:szCs w:val="24"/>
-          <w:lang w:val="en-GB"/>
         </w:rPr>
       </w:pPr>
       <w:r>
         <w:rPr>
           <w:sz w:val="24"/>
           <w:szCs w:val="24"/>
-          <w:lang w:val="en-GB"/>
         </w:rPr>
         <w:t>Possible recommendation for leadership roles. </w:t>
       </w:r>
     </w:p>
+    <w:p/>
     <w:p>
       <w:pPr>
-        <w:rPr>
-          <w:lang w:val="en-GB"/>
-        </w:rPr>
-      </w:pPr>
-    </w:p>
-    <w:p>
-      <w:pPr>
         <w:pStyle w:val="Ttulo2"/>
-        <w:rPr>
-          <w:lang w:val="en-GB"/>
-        </w:rPr>
       </w:pPr>
       <w:bookmarkStart w:id="9" w:name="_Toc190962969"/>
       <w:r>
-        <w:rPr>
-          <w:lang w:val="en-GB"/>
-        </w:rPr>
         <w:t>Admonishment</w:t>
       </w:r>
       <w:r>
-        <w:rPr>
-          <w:lang w:val="en-GB"/>
-        </w:rPr>
         <w:t xml:space="preserve"> </w:t>
       </w:r>
       <w:r>
-        <w:rPr>
-          <w:lang w:val="en-GB"/>
-        </w:rPr>
         <w:t>Policy</w:t>
       </w:r>
       <w:bookmarkEnd w:id="9"/>
@@ -4241,24 +3933,14 @@
         <w:rPr>
           <w:sz w:val="24"/>
           <w:szCs w:val="24"/>
-          <w:lang w:val="en-GB"/>
         </w:rPr>
       </w:pPr>
       <w:r>
         <w:rPr>
           <w:sz w:val="24"/>
           <w:szCs w:val="24"/>
-          <w:lang w:val="en-GB"/>
-        </w:rPr>
-        <w:t>Direct feedback and constructive criticism</w:t>
-      </w:r>
-      <w:r>
-        <w:rPr>
-          <w:sz w:val="24"/>
-          <w:szCs w:val="24"/>
-          <w:lang w:val="en-GB"/>
-        </w:rPr>
-        <w:t>.</w:t>
+        </w:rPr>
+        <w:t>Direct feedback and constructive criticism.</w:t>
       </w:r>
     </w:p>
     <w:p>
@@ -4270,14 +3952,12 @@
         <w:rPr>
           <w:sz w:val="24"/>
           <w:szCs w:val="24"/>
-          <w:lang w:val="en-GB"/>
         </w:rPr>
       </w:pPr>
       <w:r>
         <w:rPr>
           <w:sz w:val="24"/>
           <w:szCs w:val="24"/>
-          <w:lang w:val="en-GB"/>
         </w:rPr>
         <w:t>Reassignment of responsibilities. </w:t>
       </w:r>
@@ -4292,22 +3972,20 @@
         <w:rPr>
           <w:sz w:val="24"/>
           <w:szCs w:val="24"/>
-          <w:lang w:val="en-GB"/>
         </w:rPr>
       </w:pPr>
       <w:r>
         <w:rPr>
           <w:sz w:val="24"/>
           <w:szCs w:val="24"/>
-          <w:lang w:val="en-GB"/>
-        </w:rPr>
+        </w:rPr>
+        <w:lastRenderedPageBreak/>
         <w:t> </w:t>
       </w:r>
       <w:r>
         <w:rPr>
           <w:sz w:val="24"/>
           <w:szCs w:val="24"/>
-          <w:lang w:val="en-GB"/>
         </w:rPr>
         <w:t>Formal warning after repeated underperformance</w:t>
       </w:r>
@@ -4315,55 +3993,36 @@
         <w:rPr>
           <w:sz w:val="24"/>
           <w:szCs w:val="24"/>
-          <w:lang w:val="en-GB"/>
         </w:rPr>
         <w:t>. </w:t>
+      </w:r>
+    </w:p>
+    <w:p/>
+    <w:p>
+      <w:pPr>
+        <w:pStyle w:val="Ttulo2"/>
+      </w:pPr>
+      <w:bookmarkStart w:id="10" w:name="_Toc190962970"/>
+      <w:r>
+        <w:t>Conditions for Dismissal</w:t>
+      </w:r>
+      <w:bookmarkEnd w:id="10"/>
+      <w:r>
+        <w:t> </w:t>
       </w:r>
     </w:p>
     <w:p>
       <w:pPr>
-        <w:rPr>
-          <w:lang w:val="en-GB"/>
-        </w:rPr>
-      </w:pPr>
-    </w:p>
-    <w:p>
-      <w:pPr>
-        <w:pStyle w:val="Ttulo2"/>
-        <w:rPr>
-          <w:lang w:val="en-GB"/>
-        </w:rPr>
-      </w:pPr>
-      <w:bookmarkStart w:id="10" w:name="_Toc190962970"/>
-      <w:r>
-        <w:rPr>
-          <w:lang w:val="en-GB"/>
-        </w:rPr>
-        <w:lastRenderedPageBreak/>
-        <w:t>Conditions for Dismissal</w:t>
-      </w:r>
-      <w:bookmarkEnd w:id="10"/>
-      <w:r>
-        <w:rPr>
-          <w:lang w:val="en-GB"/>
-        </w:rPr>
-        <w:t> </w:t>
-      </w:r>
-    </w:p>
-    <w:p>
-      <w:pPr>
         <w:jc w:val="both"/>
         <w:rPr>
           <w:sz w:val="24"/>
           <w:szCs w:val="24"/>
-          <w:lang w:val="en-GB"/>
         </w:rPr>
       </w:pPr>
       <w:r>
         <w:rPr>
           <w:sz w:val="24"/>
           <w:szCs w:val="24"/>
-          <w:lang w:val="en-GB"/>
         </w:rPr>
         <w:t>A member may be dismissed from the workgroup under the following conditions: </w:t>
       </w:r>
@@ -4378,14 +4037,12 @@
         <w:rPr>
           <w:sz w:val="24"/>
           <w:szCs w:val="24"/>
-          <w:lang w:val="en-GB"/>
         </w:rPr>
       </w:pPr>
       <w:r>
         <w:rPr>
           <w:sz w:val="24"/>
           <w:szCs w:val="24"/>
-          <w:lang w:val="en-GB"/>
         </w:rPr>
         <w:t>Repeated failure to complete tasks despite warnings. </w:t>
       </w:r>
@@ -4400,14 +4057,12 @@
         <w:rPr>
           <w:sz w:val="24"/>
           <w:szCs w:val="24"/>
-          <w:lang w:val="en-GB"/>
         </w:rPr>
       </w:pPr>
       <w:r>
         <w:rPr>
           <w:sz w:val="24"/>
           <w:szCs w:val="24"/>
-          <w:lang w:val="en-GB"/>
         </w:rPr>
         <w:t>Failure to meet minimum attendance requirements. </w:t>
       </w:r>
@@ -4422,14 +4077,12 @@
         <w:rPr>
           <w:sz w:val="24"/>
           <w:szCs w:val="24"/>
-          <w:lang w:val="en-GB"/>
         </w:rPr>
       </w:pPr>
       <w:r>
         <w:rPr>
           <w:sz w:val="24"/>
           <w:szCs w:val="24"/>
-          <w:lang w:val="en-GB"/>
         </w:rPr>
         <w:t xml:space="preserve">Disruptive </w:t>
       </w:r>
@@ -4437,7 +4090,6 @@
         <w:rPr>
           <w:sz w:val="24"/>
           <w:szCs w:val="24"/>
-          <w:lang w:val="en-GB"/>
         </w:rPr>
         <w:t>behaviour</w:t>
       </w:r>
@@ -4445,7 +4097,6 @@
         <w:rPr>
           <w:sz w:val="24"/>
           <w:szCs w:val="24"/>
-          <w:lang w:val="en-GB"/>
         </w:rPr>
         <w:t xml:space="preserve"> affecting team productivity. Dismissed members may choose to work alone or withdraw from the project. </w:t>
       </w:r>
@@ -4453,15 +4104,9 @@
     <w:p>
       <w:pPr>
         <w:pStyle w:val="Ttulo2"/>
-        <w:rPr>
-          <w:lang w:val="en-GB"/>
-        </w:rPr>
       </w:pPr>
       <w:bookmarkStart w:id="11" w:name="_Toc190962971"/>
       <w:r>
-        <w:rPr>
-          <w:lang w:val="en-GB"/>
-        </w:rPr>
         <w:t>Signatures</w:t>
       </w:r>
       <w:bookmarkEnd w:id="11"/>
@@ -4520,18 +4165,9 @@
                 <w:rFonts w:eastAsia="Times New Roman" w:cs="Times New Roman"/>
                 <w:sz w:val="24"/>
                 <w:szCs w:val="24"/>
-                <w:lang w:val="en-GB" w:eastAsia="es-ES"/>
-              </w:rPr>
-              <w:t>Member name</w:t>
-            </w:r>
-            <w:r>
-              <w:rPr>
-                <w:rFonts w:eastAsia="Times New Roman" w:cs="Times New Roman"/>
-                <w:sz w:val="24"/>
-                <w:szCs w:val="24"/>
                 <w:lang w:eastAsia="es-ES"/>
               </w:rPr>
-              <w:t> </w:t>
+              <w:t>Member name </w:t>
             </w:r>
           </w:p>
         </w:tc>
@@ -4564,18 +4200,9 @@
                 <w:rFonts w:eastAsia="Times New Roman" w:cs="Times New Roman"/>
                 <w:sz w:val="24"/>
                 <w:szCs w:val="24"/>
-                <w:lang w:val="en-GB" w:eastAsia="es-ES"/>
-              </w:rPr>
-              <w:t>Signature</w:t>
-            </w:r>
-            <w:r>
-              <w:rPr>
-                <w:rFonts w:eastAsia="Times New Roman" w:cs="Times New Roman"/>
-                <w:sz w:val="24"/>
-                <w:szCs w:val="24"/>
                 <w:lang w:eastAsia="es-ES"/>
               </w:rPr>
-              <w:t> </w:t>
+              <w:t>Signature </w:t>
             </w:r>
           </w:p>
         </w:tc>
@@ -4608,18 +4235,9 @@
                 <w:rFonts w:eastAsia="Times New Roman" w:cs="Times New Roman"/>
                 <w:sz w:val="24"/>
                 <w:szCs w:val="24"/>
-                <w:lang w:val="en-GB" w:eastAsia="es-ES"/>
-              </w:rPr>
-              <w:t>Date</w:t>
-            </w:r>
-            <w:r>
-              <w:rPr>
-                <w:rFonts w:eastAsia="Times New Roman" w:cs="Times New Roman"/>
-                <w:sz w:val="24"/>
-                <w:szCs w:val="24"/>
                 <w:lang w:eastAsia="es-ES"/>
               </w:rPr>
-              <w:t> </w:t>
+              <w:t>Date </w:t>
             </w:r>
           </w:p>
         </w:tc>
@@ -4656,38 +4274,9 @@
                 <w:rFonts w:eastAsia="Times New Roman" w:cs="Times New Roman"/>
                 <w:sz w:val="24"/>
                 <w:szCs w:val="24"/>
-                <w:lang w:val="en-GB" w:eastAsia="es-ES"/>
-              </w:rPr>
-              <w:t xml:space="preserve">Adrián </w:t>
-            </w:r>
-            <w:proofErr w:type="spellStart"/>
-            <w:r>
-              <w:rPr>
-                <w:rFonts w:eastAsia="Times New Roman" w:cs="Times New Roman"/>
-                <w:sz w:val="24"/>
-                <w:szCs w:val="24"/>
-                <w:lang w:val="en-GB" w:eastAsia="es-ES"/>
-              </w:rPr>
-              <w:t>Chabrera</w:t>
-            </w:r>
-            <w:proofErr w:type="spellEnd"/>
-            <w:r>
-              <w:rPr>
-                <w:rFonts w:eastAsia="Times New Roman" w:cs="Times New Roman"/>
-                <w:sz w:val="24"/>
-                <w:szCs w:val="24"/>
-                <w:lang w:val="en-GB" w:eastAsia="es-ES"/>
-              </w:rPr>
-              <w:t xml:space="preserve"> Rubio</w:t>
-            </w:r>
-            <w:r>
-              <w:rPr>
-                <w:rFonts w:eastAsia="Times New Roman" w:cs="Times New Roman"/>
-                <w:sz w:val="24"/>
-                <w:szCs w:val="24"/>
                 <w:lang w:eastAsia="es-ES"/>
               </w:rPr>
-              <w:t> </w:t>
+              <w:t>Adrián Chabrera Rubio </w:t>
             </w:r>
           </w:p>
         </w:tc>
@@ -4718,7 +4307,6 @@
             <w:r>
               <w:rPr>
                 <w:rFonts w:eastAsia="Times New Roman" w:cs="Times New Roman"/>
-                <w:noProof/>
                 <w:sz w:val="24"/>
                 <w:szCs w:val="24"/>
                 <w:lang w:eastAsia="es-ES"/>
@@ -4811,18 +4399,9 @@
                 <w:rFonts w:eastAsia="Times New Roman" w:cs="Times New Roman"/>
                 <w:sz w:val="24"/>
                 <w:szCs w:val="24"/>
-                <w:lang w:val="en-GB" w:eastAsia="es-ES"/>
-              </w:rPr>
-              <w:t>19-02-2025</w:t>
-            </w:r>
-            <w:r>
-              <w:rPr>
-                <w:rFonts w:eastAsia="Times New Roman" w:cs="Times New Roman"/>
-                <w:sz w:val="24"/>
-                <w:szCs w:val="24"/>
                 <w:lang w:eastAsia="es-ES"/>
               </w:rPr>
-              <w:t> </w:t>
+              <w:t>19-02-2025 </w:t>
             </w:r>
           </w:p>
         </w:tc>
@@ -4859,18 +4438,9 @@
                 <w:rFonts w:eastAsia="Times New Roman" w:cs="Times New Roman"/>
                 <w:sz w:val="24"/>
                 <w:szCs w:val="24"/>
-                <w:lang w:val="en-GB" w:eastAsia="es-ES"/>
-              </w:rPr>
-              <w:t>Alejandro González Macías</w:t>
-            </w:r>
-            <w:r>
-              <w:rPr>
-                <w:rFonts w:eastAsia="Times New Roman" w:cs="Times New Roman"/>
-                <w:sz w:val="24"/>
-                <w:szCs w:val="24"/>
                 <w:lang w:eastAsia="es-ES"/>
               </w:rPr>
-              <w:t> </w:t>
+              <w:t>Alejandro González Macías </w:t>
             </w:r>
           </w:p>
         </w:tc>
@@ -4907,7 +4477,6 @@
             </w:r>
             <w:r>
               <w:rPr>
-                <w:noProof/>
                 <w:sz w:val="24"/>
                 <w:szCs w:val="24"/>
               </w:rPr>
@@ -5022,29 +4591,9 @@
                 <w:rFonts w:eastAsia="Times New Roman" w:cs="Times New Roman"/>
                 <w:sz w:val="24"/>
                 <w:szCs w:val="24"/>
-                <w:lang w:val="en-GB" w:eastAsia="es-ES"/>
-              </w:rPr>
-              <w:t xml:space="preserve">Ignacio Gutiérrez </w:t>
-            </w:r>
-            <w:proofErr w:type="spellStart"/>
-            <w:r>
-              <w:rPr>
-                <w:rFonts w:eastAsia="Times New Roman" w:cs="Times New Roman"/>
-                <w:sz w:val="24"/>
-                <w:szCs w:val="24"/>
-                <w:lang w:val="en-GB" w:eastAsia="es-ES"/>
-              </w:rPr>
-              <w:t>Serrera</w:t>
-            </w:r>
-            <w:proofErr w:type="spellEnd"/>
-            <w:r>
-              <w:rPr>
-                <w:rFonts w:eastAsia="Times New Roman" w:cs="Times New Roman"/>
-                <w:sz w:val="24"/>
-                <w:szCs w:val="24"/>
                 <w:lang w:eastAsia="es-ES"/>
               </w:rPr>
-              <w:t> </w:t>
+              <w:t>Ignacio Gutiérrez Serrera </w:t>
             </w:r>
           </w:p>
         </w:tc>
@@ -5075,7 +4624,6 @@
             <w:r>
               <w:rPr>
                 <w:rFonts w:eastAsia="Times New Roman" w:cs="Times New Roman"/>
-                <w:noProof/>
                 <w:sz w:val="24"/>
                 <w:szCs w:val="24"/>
                 <w:lang w:eastAsia="es-ES"/>
@@ -5198,18 +4746,9 @@
                 <w:rFonts w:eastAsia="Times New Roman" w:cs="Times New Roman"/>
                 <w:sz w:val="24"/>
                 <w:szCs w:val="24"/>
-                <w:lang w:val="en-GB" w:eastAsia="es-ES"/>
-              </w:rPr>
-              <w:t>Miguel Álvarez Raya</w:t>
-            </w:r>
-            <w:r>
-              <w:rPr>
-                <w:rFonts w:eastAsia="Times New Roman" w:cs="Times New Roman"/>
-                <w:sz w:val="24"/>
-                <w:szCs w:val="24"/>
                 <w:lang w:eastAsia="es-ES"/>
               </w:rPr>
-              <w:t> </w:t>
+              <w:t>Miguel Álvarez Raya </w:t>
             </w:r>
           </w:p>
         </w:tc>
@@ -5240,7 +4779,6 @@
             <w:r>
               <w:rPr>
                 <w:rFonts w:eastAsia="Times New Roman" w:cs="Times New Roman"/>
-                <w:noProof/>
                 <w:sz w:val="24"/>
                 <w:szCs w:val="24"/>
                 <w:lang w:eastAsia="es-ES"/>
@@ -5324,18 +4862,9 @@
                 <w:rFonts w:eastAsia="Times New Roman" w:cs="Times New Roman"/>
                 <w:sz w:val="24"/>
                 <w:szCs w:val="24"/>
-                <w:lang w:val="en-GB" w:eastAsia="es-ES"/>
-              </w:rPr>
-              <w:t>19-02-2025</w:t>
-            </w:r>
-            <w:r>
-              <w:rPr>
-                <w:rFonts w:eastAsia="Times New Roman" w:cs="Times New Roman"/>
-                <w:sz w:val="24"/>
-                <w:szCs w:val="24"/>
                 <w:lang w:eastAsia="es-ES"/>
               </w:rPr>
-              <w:t> </w:t>
+              <w:t>19-02-2025 </w:t>
             </w:r>
           </w:p>
         </w:tc>
@@ -5372,18 +4901,9 @@
                 <w:rFonts w:eastAsia="Times New Roman" w:cs="Times New Roman"/>
                 <w:sz w:val="24"/>
                 <w:szCs w:val="24"/>
-                <w:lang w:val="en-GB" w:eastAsia="es-ES"/>
-              </w:rPr>
-              <w:t>Salma El Hakimy</w:t>
-            </w:r>
-            <w:r>
-              <w:rPr>
-                <w:rFonts w:eastAsia="Times New Roman" w:cs="Times New Roman"/>
-                <w:sz w:val="24"/>
-                <w:szCs w:val="24"/>
                 <w:lang w:eastAsia="es-ES"/>
               </w:rPr>
-              <w:t> </w:t>
+              <w:t>Salma El Hakimy </w:t>
             </w:r>
           </w:p>
         </w:tc>
@@ -5414,7 +4934,6 @@
             <w:r>
               <w:rPr>
                 <w:rFonts w:eastAsia="Times New Roman" w:cs="Times New Roman"/>
-                <w:noProof/>
                 <w:sz w:val="24"/>
                 <w:szCs w:val="24"/>
                 <w:lang w:eastAsia="es-ES"/>
@@ -5498,18 +5017,9 @@
                 <w:rFonts w:eastAsia="Times New Roman" w:cs="Times New Roman"/>
                 <w:sz w:val="24"/>
                 <w:szCs w:val="24"/>
-                <w:lang w:val="en-GB" w:eastAsia="es-ES"/>
-              </w:rPr>
-              <w:t>19-02-2025</w:t>
-            </w:r>
-            <w:r>
-              <w:rPr>
-                <w:rFonts w:eastAsia="Times New Roman" w:cs="Times New Roman"/>
-                <w:sz w:val="24"/>
-                <w:szCs w:val="24"/>
                 <w:lang w:eastAsia="es-ES"/>
               </w:rPr>
-              <w:t> </w:t>
+              <w:t>19-02-2025 </w:t>
             </w:r>
           </w:p>
         </w:tc>
@@ -5521,42 +5031,25 @@
         <w:rPr>
           <w:sz w:val="24"/>
           <w:szCs w:val="24"/>
-          <w:lang w:val="en-GB"/>
-        </w:rPr>
-      </w:pPr>
+        </w:rPr>
+      </w:pPr>
+    </w:p>
+    <w:p/>
+    <w:p>
+      <w:r>
+        <w:br w:type="page"/>
+      </w:r>
     </w:p>
     <w:p>
       <w:pPr>
-        <w:rPr>
-          <w:lang w:val="en-GB"/>
-        </w:rPr>
-      </w:pPr>
-    </w:p>
-    <w:p>
-      <w:pPr>
-        <w:rPr>
-          <w:lang w:val="en-GB"/>
-        </w:rPr>
-      </w:pPr>
-      <w:r>
-        <w:rPr>
-          <w:lang w:val="en-GB"/>
-        </w:rPr>
-        <w:br w:type="page"/>
-      </w:r>
-    </w:p>
-    <w:p>
-      <w:pPr>
         <w:pStyle w:val="Ttulo1"/>
       </w:pPr>
       <w:bookmarkStart w:id="12" w:name="_Toc190962972"/>
-      <w:proofErr w:type="spellStart"/>
       <w:r>
         <w:lastRenderedPageBreak/>
         <w:t>Conclusions</w:t>
       </w:r>
       <w:bookmarkEnd w:id="12"/>
-      <w:proofErr w:type="spellEnd"/>
     </w:p>
     <w:p>
       <w:pPr>
@@ -5567,14 +5060,12 @@
         <w:rPr>
           <w:rStyle w:val="eop"/>
           <w:rFonts w:asciiTheme="minorHAnsi" w:eastAsiaTheme="majorEastAsia" w:hAnsiTheme="minorHAnsi" w:cs="Segoe UI"/>
-          <w:lang w:val="en-GB"/>
         </w:rPr>
       </w:pPr>
       <w:r>
         <w:rPr>
           <w:rStyle w:val="normaltextrun"/>
           <w:rFonts w:asciiTheme="minorHAnsi" w:eastAsiaTheme="majorEastAsia" w:hAnsiTheme="minorHAnsi" w:cs="Segoe UI"/>
-          <w:lang w:val="en-GB"/>
         </w:rPr>
         <w:t>This chartering report serves as the foundation for our workgroup’s structure, expectations, and operational guidelines. By clearly defining recruitment processes, member commitments, performance indicators, and policies for rewards, admonishments, and dismissals, we aim to foster an environment of accountability and collaboration.</w:t>
       </w:r>
@@ -5582,7 +5073,6 @@
         <w:rPr>
           <w:rStyle w:val="eop"/>
           <w:rFonts w:asciiTheme="minorHAnsi" w:eastAsiaTheme="majorEastAsia" w:hAnsiTheme="minorHAnsi" w:cs="Segoe UI"/>
-          <w:lang w:val="en-GB"/>
         </w:rPr>
         <w:t> </w:t>
       </w:r>
@@ -5597,7 +5087,6 @@
           <w:rFonts w:asciiTheme="minorHAnsi" w:hAnsiTheme="minorHAnsi" w:cs="Segoe UI"/>
           <w:sz w:val="18"/>
           <w:szCs w:val="18"/>
-          <w:lang w:val="en-GB"/>
         </w:rPr>
       </w:pPr>
     </w:p>
@@ -5610,14 +5099,12 @@
         <w:rPr>
           <w:rStyle w:val="eop"/>
           <w:rFonts w:asciiTheme="minorHAnsi" w:eastAsiaTheme="majorEastAsia" w:hAnsiTheme="minorHAnsi" w:cs="Segoe UI"/>
-          <w:lang w:val="en-GB"/>
         </w:rPr>
       </w:pPr>
       <w:r>
         <w:rPr>
           <w:rStyle w:val="normaltextrun"/>
           <w:rFonts w:asciiTheme="minorHAnsi" w:eastAsiaTheme="majorEastAsia" w:hAnsiTheme="minorHAnsi" w:cs="Segoe UI"/>
-          <w:lang w:val="en-GB"/>
         </w:rPr>
         <w:t xml:space="preserve">Our primary objective is to ensure that all members actively contribute to the success of the project, maintaining a shared commitment to completing tasks efficiently and effectively. The outlined performance indicators establish a transparent evaluation system, ensuring that </w:t>
       </w:r>
@@ -5625,7 +5112,6 @@
         <w:rPr>
           <w:rStyle w:val="normaltextrun"/>
           <w:rFonts w:asciiTheme="minorHAnsi" w:eastAsiaTheme="majorEastAsia" w:hAnsiTheme="minorHAnsi" w:cs="Segoe UI"/>
-          <w:lang w:val="en-GB"/>
         </w:rPr>
         <w:t>everyone’s</w:t>
       </w:r>
@@ -5633,7 +5119,6 @@
         <w:rPr>
           <w:rStyle w:val="normaltextrun"/>
           <w:rFonts w:asciiTheme="minorHAnsi" w:eastAsiaTheme="majorEastAsia" w:hAnsiTheme="minorHAnsi" w:cs="Segoe UI"/>
-          <w:lang w:val="en-GB"/>
         </w:rPr>
         <w:t xml:space="preserve"> contributions align with the group's expectations. By distinguishing between satisfactory and </w:t>
       </w:r>
@@ -5641,7 +5126,6 @@
         <w:rPr>
           <w:rStyle w:val="normaltextrun"/>
           <w:rFonts w:asciiTheme="minorHAnsi" w:eastAsiaTheme="majorEastAsia" w:hAnsiTheme="minorHAnsi" w:cs="Segoe UI"/>
-          <w:lang w:val="en-GB"/>
         </w:rPr>
         <w:t>superior performance</w:t>
       </w:r>
@@ -5649,7 +5133,6 @@
         <w:rPr>
           <w:rStyle w:val="normaltextrun"/>
           <w:rFonts w:asciiTheme="minorHAnsi" w:eastAsiaTheme="majorEastAsia" w:hAnsiTheme="minorHAnsi" w:cs="Segoe UI"/>
-          <w:lang w:val="en-GB"/>
         </w:rPr>
         <w:t>, we encourage members to strive for excellence while maintaining a clear minimum standard.</w:t>
       </w:r>
@@ -5657,7 +5140,6 @@
         <w:rPr>
           <w:rStyle w:val="eop"/>
           <w:rFonts w:asciiTheme="minorHAnsi" w:eastAsiaTheme="majorEastAsia" w:hAnsiTheme="minorHAnsi" w:cs="Segoe UI"/>
-          <w:lang w:val="en-GB"/>
         </w:rPr>
         <w:t> </w:t>
       </w:r>
@@ -5672,7 +5154,6 @@
           <w:rFonts w:asciiTheme="minorHAnsi" w:hAnsiTheme="minorHAnsi" w:cs="Segoe UI"/>
           <w:sz w:val="18"/>
           <w:szCs w:val="18"/>
-          <w:lang w:val="en-GB"/>
         </w:rPr>
       </w:pPr>
     </w:p>
@@ -5685,14 +5166,12 @@
         <w:rPr>
           <w:rStyle w:val="eop"/>
           <w:rFonts w:asciiTheme="minorHAnsi" w:eastAsiaTheme="majorEastAsia" w:hAnsiTheme="minorHAnsi" w:cs="Segoe UI"/>
-          <w:lang w:val="en-GB"/>
         </w:rPr>
       </w:pPr>
       <w:r>
         <w:rPr>
           <w:rStyle w:val="normaltextrun"/>
           <w:rFonts w:asciiTheme="minorHAnsi" w:eastAsiaTheme="majorEastAsia" w:hAnsiTheme="minorHAnsi" w:cs="Segoe UI"/>
-          <w:lang w:val="en-GB"/>
         </w:rPr>
         <w:t xml:space="preserve">Furthermore, our policies for rewards and admonishments provide both motivation and corrective measures to sustain group efficiency. Recognition and leadership opportunities serve as incentives for </w:t>
       </w:r>
@@ -5700,7 +5179,6 @@
         <w:rPr>
           <w:rStyle w:val="normaltextrun"/>
           <w:rFonts w:asciiTheme="minorHAnsi" w:eastAsiaTheme="majorEastAsia" w:hAnsiTheme="minorHAnsi" w:cs="Segoe UI"/>
-          <w:lang w:val="en-GB"/>
         </w:rPr>
         <w:t>resolute</w:t>
       </w:r>
@@ -5708,7 +5186,6 @@
         <w:rPr>
           <w:rStyle w:val="normaltextrun"/>
           <w:rFonts w:asciiTheme="minorHAnsi" w:eastAsiaTheme="majorEastAsia" w:hAnsiTheme="minorHAnsi" w:cs="Segoe UI"/>
-          <w:lang w:val="en-GB"/>
         </w:rPr>
         <w:t xml:space="preserve"> members, while constructive feedback and reassignment strategies help address performance gaps. In cases of persistent underperformance, a fair and structured dismissal process ensures that team productivity is not compromised.</w:t>
       </w:r>
@@ -5716,7 +5193,6 @@
         <w:rPr>
           <w:rStyle w:val="eop"/>
           <w:rFonts w:asciiTheme="minorHAnsi" w:eastAsiaTheme="majorEastAsia" w:hAnsiTheme="minorHAnsi" w:cs="Segoe UI"/>
-          <w:lang w:val="en-GB"/>
         </w:rPr>
         <w:t> </w:t>
       </w:r>
@@ -5731,7 +5207,6 @@
           <w:rFonts w:asciiTheme="minorHAnsi" w:hAnsiTheme="minorHAnsi" w:cs="Segoe UI"/>
           <w:sz w:val="18"/>
           <w:szCs w:val="18"/>
-          <w:lang w:val="en-GB"/>
         </w:rPr>
       </w:pPr>
     </w:p>
@@ -5745,14 +5220,12 @@
           <w:rFonts w:asciiTheme="minorHAnsi" w:hAnsiTheme="minorHAnsi" w:cs="Segoe UI"/>
           <w:sz w:val="18"/>
           <w:szCs w:val="18"/>
-          <w:lang w:val="en-GB"/>
         </w:rPr>
       </w:pPr>
       <w:r>
         <w:rPr>
           <w:rStyle w:val="normaltextrun"/>
           <w:rFonts w:asciiTheme="minorHAnsi" w:eastAsiaTheme="majorEastAsia" w:hAnsiTheme="minorHAnsi" w:cs="Segoe UI"/>
-          <w:lang w:val="en-GB"/>
         </w:rPr>
         <w:t>Ultimately, this report formalizes our approach to teamwork, emphasizing fairness, accountability, and shared responsibility. By adhering to these principles, we aim to create a supportive yet disciplined work environment that maximizes our collective success and ensures the achievement of our academic objectives.</w:t>
       </w:r>
@@ -5760,21 +5233,12 @@
         <w:rPr>
           <w:rStyle w:val="eop"/>
           <w:rFonts w:asciiTheme="minorHAnsi" w:eastAsiaTheme="majorEastAsia" w:hAnsiTheme="minorHAnsi" w:cs="Segoe UI"/>
-          <w:lang w:val="en-GB"/>
         </w:rPr>
         <w:t> </w:t>
       </w:r>
     </w:p>
     <w:p>
-      <w:pPr>
-        <w:rPr>
-          <w:lang w:val="en-US"/>
-        </w:rPr>
-      </w:pPr>
-      <w:r>
-        <w:rPr>
-          <w:lang w:val="en-US"/>
-        </w:rPr>
+      <w:r>
         <w:br w:type="page"/>
       </w:r>
     </w:p>
@@ -5783,27 +5247,23 @@
         <w:pStyle w:val="Ttulo1"/>
       </w:pPr>
       <w:bookmarkStart w:id="13" w:name="_Toc190962973"/>
-      <w:proofErr w:type="spellStart"/>
       <w:r>
         <w:lastRenderedPageBreak/>
         <w:t>Bibliography</w:t>
       </w:r>
       <w:bookmarkEnd w:id="13"/>
-      <w:proofErr w:type="spellEnd"/>
     </w:p>
     <w:p>
       <w:pPr>
         <w:rPr>
           <w:sz w:val="24"/>
           <w:szCs w:val="24"/>
-          <w:lang w:val="en-US"/>
         </w:rPr>
       </w:pPr>
       <w:r>
         <w:rPr>
           <w:sz w:val="24"/>
           <w:szCs w:val="24"/>
-          <w:lang w:val="en-US"/>
         </w:rPr>
         <w:t>Intentionally blank</w:t>
       </w:r>
@@ -5811,7 +5271,6 @@
         <w:rPr>
           <w:sz w:val="24"/>
           <w:szCs w:val="24"/>
-          <w:lang w:val="en-US"/>
         </w:rPr>
         <w:t>.</w:t>
       </w:r>
@@ -5846,13 +5305,7 @@
         <w:t> </w:t>
       </w:r>
     </w:p>
-    <w:p>
-      <w:pPr>
-        <w:rPr>
-          <w:lang w:val="en-US"/>
-        </w:rPr>
-      </w:pPr>
-    </w:p>
+    <w:p/>
     <w:p>
       <w:pPr>
         <w:rPr>
@@ -5915,7 +5368,6 @@
         <w:docPartUnique/>
       </w:docPartObj>
     </w:sdtPr>
-    <w:sdtEndPr/>
     <w:sdtContent>
       <w:p>
         <w:pPr>
@@ -8681,6 +8133,9 @@
     <w:name w:val="Normal"/>
     <w:qFormat/>
     <w:rsid w:val="00C4507A"/>
+    <w:rPr>
+      <w:lang w:val="en-GB"/>
+    </w:rPr>
   </w:style>
   <w:style w:type="paragraph" w:styleId="Ttulo1">
     <w:name w:val="heading 1"/>

</xml_diff>